<commit_message>
Adding variance explained stuff
</commit_message>
<xml_diff>
--- a/Systematic Review of Effect Size Benchmark Papers.docx
+++ b/Systematic Review of Effect Size Benchmark Papers.docx
@@ -8,6 +8,31 @@
       </w:r>
     </w:p>
     <w:p/>
+    <w:p>
+      <w:r>
+        <w:t>ADD TO PAPER ON APPROACHES – one issue with the “</w:t>
+      </w:r>
+      <w:r>
+        <w:t xml:space="preserve">only use the minimum effect of interest approach” is that this will lead to the most important research just not being done – i.e., people took this approach for studies where a small effect size is of interest will find that the study would be prohibitively expensive, the research where even a tiny effect would be important will just not get done. </w:t>
+      </w:r>
+      <w:r>
+        <w:t xml:space="preserve">What </w:t>
+      </w:r>
+      <w:proofErr w:type="gramStart"/>
+      <w:r>
+        <w:t>has to</w:t>
+      </w:r>
+      <w:proofErr w:type="gramEnd"/>
+      <w:r>
+        <w:t xml:space="preserve"> happen in these cases is a complex interplay between the probability of an effect being detected and the probability of the effect that is affordably </w:t>
+      </w:r>
+      <w:r>
+        <w:t>detectable</w:t>
+      </w:r>
+      <w:r>
+        <w:t xml:space="preserve">, a subjective estimate of the probability of that effect being obtained, etc. </w:t>
+      </w:r>
+    </w:p>
     <w:p>
       <w:r>
         <w:t xml:space="preserve">There are various uses for standardised effect sizes such as Cohen’s </w:t>
@@ -81,22 +106,10 @@
         <w:t>r</w:t>
       </w:r>
       <w:r>
-        <w:t xml:space="preserve">, in psychology research. Most obviously, they allow for the results of an experiment </w:t>
-      </w:r>
-      <w:r>
-        <w:t xml:space="preserve">to be expressed clearly and succinctly </w:t>
-      </w:r>
-      <w:r>
-        <w:t>transferr</w:t>
-      </w:r>
-      <w:r>
-        <w:t xml:space="preserve">ing </w:t>
-      </w:r>
-      <w:r>
-        <w:t>information</w:t>
-      </w:r>
-      <w:r>
-        <w:t xml:space="preserve">. Although in many cases the expression of the effect of an intervention or the size of an effect might be more easily and understandably expressed in raw units (i.e., when raw units are directly interpretable or widely understood), standardised effect sizes are now encouraged as they facilitate meta-analysis, comparisons between studies and </w:t>
+        <w:t xml:space="preserve">, in psychology research. </w:t>
+      </w:r>
+      <w:r>
+        <w:t xml:space="preserve">Although in many cases the expression of the effect of an intervention or the size of an effect might be more easily and understandably expressed in raw units (i.e., when raw units are directly interpretable or widely understood), standardised effect sizes are now encouraged as they facilitate meta-analysis, comparisons between studies and </w:t>
       </w:r>
       <w:r>
         <w:t>across research contexts</w:t>
@@ -126,7 +139,24 @@
         <w:t xml:space="preserve">. </w:t>
       </w:r>
       <w:r>
-        <w:t xml:space="preserve">Furthermore, they are helpful in performing formal sample size planning such as power analysis. </w:t>
+        <w:t xml:space="preserve">Often standardised effect sizes </w:t>
+      </w:r>
+      <w:r>
+        <w:t xml:space="preserve">they allow for the results of an experiment to be expressed clearly and </w:t>
+      </w:r>
+      <w:proofErr w:type="gramStart"/>
+      <w:r>
+        <w:t>succinctly</w:t>
+      </w:r>
+      <w:r>
+        <w:t>, and</w:t>
+      </w:r>
+      <w:proofErr w:type="gramEnd"/>
+      <w:r>
+        <w:t xml:space="preserve"> </w:t>
+      </w:r>
+      <w:r>
+        <w:t xml:space="preserve">are helpful in performing formal sample size planning such as power analysis. </w:t>
       </w:r>
       <w:r>
         <w:t xml:space="preserve">Developing an understanding of effect sizes is becoming a more important </w:t>
@@ -172,7 +202,13 @@
         <w:t xml:space="preserve"> sense of what effects can </w:t>
       </w:r>
       <w:r>
-        <w:t xml:space="preserve">be expected in a given area of research or how large observed effects are in context. There are many texts which provide an outline of the mathematical details, for a brief summary see [chapter effect sizes] or </w:t>
+        <w:t>be expected in a given area of research or how large observed effects are in context. There are many texts which provide an outline of the mathematical details</w:t>
+      </w:r>
+      <w:r>
+        <w:t xml:space="preserve"> (e.g.,</w:t>
+      </w:r>
+      <w:r>
+        <w:t xml:space="preserve"> for a brief summary see [chapter effect sizes] or </w:t>
       </w:r>
       <w:r>
         <w:fldChar w:fldCharType="begin"/>
@@ -193,66 +229,163 @@
         <w:fldChar w:fldCharType="end"/>
       </w:r>
       <w:r>
-        <w:t xml:space="preserve">. </w:t>
-      </w:r>
-      <w:r>
-        <w:t>T</w:t>
-      </w:r>
-      <w:r>
-        <w:t>he current paper focuses on the second aspect, on developing an intuitive understanding of effect sizes. Toward that end, t</w:t>
-      </w:r>
-      <w:r>
-        <w:t>his paper</w:t>
-      </w:r>
-      <w:r>
-        <w:t xml:space="preserve"> outlines various approaches to understanding standardised effect sizes, giving intuitive real</w:t>
-      </w:r>
-      <w:r>
-        <w:t>-</w:t>
-      </w:r>
-      <w:r>
-        <w:t xml:space="preserve">world examples and providing </w:t>
-      </w:r>
-      <w:r>
-        <w:t>a systematic review of</w:t>
-      </w:r>
-      <w:r>
-        <w:t xml:space="preserve"> previous</w:t>
-      </w:r>
-      <w:r>
-        <w:t xml:space="preserve"> efforts to provide empirical effect size benchmarks, </w:t>
-      </w:r>
-      <w:r>
-        <w:t>benchmarks</w:t>
-      </w:r>
-      <w:r>
-        <w:t xml:space="preserve"> that are based on the observed effect sizes in the literature</w:t>
+        <w:t>), but relatively few studies have attempted to address the latter issue of what effect sizes are routinely reported and what could reasonably be classified as a small or a large effect</w:t>
       </w:r>
       <w:r>
         <w:t>.</w:t>
+      </w:r>
+      <w:r>
+        <w:t xml:space="preserve"> </w:t>
+      </w:r>
+      <w:r>
+        <w:t>Part of the reason for this is that t</w:t>
+      </w:r>
+      <w:r>
+        <w:t xml:space="preserve">he meaning and importance </w:t>
+      </w:r>
+      <w:r>
+        <w:t xml:space="preserve">of a given standardised effect size is highly context dependent. If someone is studying a treatment for a common disease, an effect of Cohen’s </w:t>
+      </w:r>
+      <w:r>
+        <w:rPr>
+          <w:i/>
+        </w:rPr>
+        <w:t>d</w:t>
+      </w:r>
+      <w:r>
+        <w:t xml:space="preserve"> of .01 may signifiy a treatment that could save thousands of lives. However, if someone is studying social media addiction, it is unlikely that a treatment that has an effect of .01 </w:t>
+      </w:r>
+      <w:r>
+        <w:t xml:space="preserve">Cohen’s </w:t>
+      </w:r>
+      <w:r>
+        <w:rPr>
+          <w:i/>
+        </w:rPr>
+        <w:t>d</w:t>
+      </w:r>
+      <w:r>
+        <w:t xml:space="preserve"> would be pursued further. For this reason, attempting to provide universal</w:t>
+      </w:r>
+      <w:r>
+        <w:t xml:space="preserve">ly applicable </w:t>
+      </w:r>
+      <w:r>
+        <w:t xml:space="preserve">firm benchmarks on what a “small”, “medium” or “large” </w:t>
+      </w:r>
+      <w:r>
+        <w:t>is foolhardy if not impossible.</w:t>
+      </w:r>
+      <w:r>
+        <w:t xml:space="preserve"> </w:t>
       </w:r>
     </w:p>
     <w:p>
       <w:r>
-        <w:t>Many of the most commonly used s</w:t>
-      </w:r>
-      <w:r>
-        <w:t>tandardised effect size</w:t>
+        <w:t xml:space="preserve">Nonetheless, the consumers and producers of research that is often reported and conveyed in standardised effect sizes need to be able to understand what effects can reasonably be expected in their area of research </w:t>
+      </w:r>
+      <w:r>
+        <w:t>to effectively plan their research (e.g., using</w:t>
+      </w:r>
+      <w:r>
+        <w:t xml:space="preserve"> a</w:t>
+      </w:r>
+      <w:r>
+        <w:t xml:space="preserve"> power analysis), and to understand the relative import of observed effects in context</w:t>
+      </w:r>
+      <w:r>
+        <w:t>.</w:t>
       </w:r>
       <w:r>
         <w:t xml:space="preserve"> </w:t>
       </w:r>
       <w:r>
-        <w:t xml:space="preserve">measures and </w:t>
-      </w:r>
-      <w:r>
-        <w:t>benchmarks</w:t>
-      </w:r>
-      <w:r>
-        <w:t xml:space="preserve"> </w:t>
-      </w:r>
-      <w:r>
-        <w:t xml:space="preserve">were first proposed by </w:t>
+        <w:t>Several</w:t>
+      </w:r>
+      <w:r>
+        <w:t xml:space="preserve"> efforts over the past half century have attempted to provide these benchmarks on a </w:t>
+      </w:r>
+      <w:r>
+        <w:t xml:space="preserve">literature wide </w:t>
+      </w:r>
+      <w:r>
+        <w:t>scale</w:t>
+      </w:r>
+      <w:r>
+        <w:t xml:space="preserve"> by </w:t>
+      </w:r>
+      <w:r>
+        <w:t xml:space="preserve">systematically </w:t>
+      </w:r>
+      <w:r>
+        <w:t>surveying</w:t>
+      </w:r>
+      <w:r>
+        <w:t xml:space="preserve"> bodies of </w:t>
+      </w:r>
+      <w:proofErr w:type="gramStart"/>
+      <w:r>
+        <w:t>literature, and</w:t>
+      </w:r>
+      <w:proofErr w:type="gramEnd"/>
+      <w:r>
+        <w:t xml:space="preserve"> extract</w:t>
+      </w:r>
+      <w:r>
+        <w:t>ing</w:t>
+      </w:r>
+      <w:r>
+        <w:t xml:space="preserve"> the effect sizes that were observed in the literature.</w:t>
+      </w:r>
+      <w:r>
+        <w:t xml:space="preserve"> However, these efforts have never been brought together to facilitate readers understanding of not just the effects seen in their narrow field of expertise but also the variety of effects sizes that are observed across fields. </w:t>
+      </w:r>
+      <w:proofErr w:type="gramStart"/>
+      <w:r>
+        <w:t>In order to</w:t>
+      </w:r>
+      <w:proofErr w:type="gramEnd"/>
+      <w:r>
+        <w:t xml:space="preserve"> fill this gap, t</w:t>
+      </w:r>
+      <w:r>
+        <w:t xml:space="preserve">his paper is a systematic review previous effect size surveys </w:t>
+      </w:r>
+      <w:r>
+        <w:t xml:space="preserve">performed </w:t>
+      </w:r>
+      <w:r>
+        <w:t xml:space="preserve">in psychology and educational </w:t>
+      </w:r>
+      <w:r>
+        <w:t xml:space="preserve">research. </w:t>
+      </w:r>
+      <w:r>
+        <w:t xml:space="preserve">Bringing together this body of literature allows for us to begin to understand what types of effects are commonly reported to have been </w:t>
+      </w:r>
+      <w:r>
+        <w:lastRenderedPageBreak/>
+        <w:t>found in different areas of psychology research, allowing researchers to develop expectations and intuitive understandings about the magnitude of other effects seen in the literature.</w:t>
+      </w:r>
+    </w:p>
+    <w:p>
+      <w:r>
+        <w:t xml:space="preserve">In so far as </w:t>
+      </w:r>
+      <w:r>
+        <w:t>current standard</w:t>
+      </w:r>
+      <w:r>
+        <w:t>s</w:t>
+      </w:r>
+      <w:r>
+        <w:t xml:space="preserve"> for classifying the importan</w:t>
+      </w:r>
+      <w:r>
+        <w:t>ce and relative magnitude of observed effects</w:t>
+      </w:r>
+      <w:r>
+        <w:t xml:space="preserve">, it seems that people have largely relied upon the standardised effect size benchmarks given by </w:t>
       </w:r>
       <w:r>
         <w:fldChar w:fldCharType="begin">
@@ -404,52 +537,302 @@
         <w:fldChar w:fldCharType="end"/>
       </w:r>
       <w:r>
+        <w:t xml:space="preserve">, </w:t>
+      </w:r>
+      <w:r>
+        <w:t>despite the practice being argued against consistently</w:t>
+      </w:r>
+      <w:r>
+        <w:t xml:space="preserve"> since their proposal</w:t>
+      </w:r>
+      <w:r>
         <w:t xml:space="preserve"> </w:t>
       </w:r>
       <w:r>
-        <w:t xml:space="preserve">in the </w:t>
-      </w:r>
-      <w:r>
-        <w:t>context of</w:t>
-      </w:r>
-      <w:r>
-        <w:t xml:space="preserve"> power analysis. </w:t>
-      </w:r>
-      <w:r>
-        <w:t xml:space="preserve">Although selection of </w:t>
-      </w:r>
-      <w:r>
-        <w:t xml:space="preserve">standardised </w:t>
-      </w:r>
-      <w:r>
-        <w:t xml:space="preserve">effect sizes </w:t>
-      </w:r>
-      <w:r>
-        <w:t xml:space="preserve">for </w:t>
-      </w:r>
-      <w:r>
-        <w:t>use in power</w:t>
-      </w:r>
-      <w:r>
-        <w:t xml:space="preserve"> analysis using benchmark values, either those derived from a specific literature, or those derived from suggestions from researchers (e.g., Cohen, 1988), are</w:t>
-      </w:r>
-      <w:r>
-        <w:t xml:space="preserve"> the least preferred way of planning sample sizes, knowledge of what effect sizes can be</w:t>
-      </w:r>
-      <w:r>
-        <w:t xml:space="preserve"> reasonably</w:t>
-      </w:r>
-      <w:r>
-        <w:t xml:space="preserve"> expected in different areas of research are essential</w:t>
-      </w:r>
-      <w:r>
-        <w:t xml:space="preserve"> to developing reasonable effect size estimates</w:t>
-      </w:r>
-      <w:r>
-        <w:t xml:space="preserve">. </w:t>
-      </w:r>
-      <w:r>
-        <w:t xml:space="preserve">Without either performing a formal analysis to derive effect sizes from previous studies, or using effect sizes directly seen in previous research (both approaches which can have their own issues, </w:t>
+        <w:fldChar w:fldCharType="begin"/>
+      </w:r>
+      <w:r>
+        <w:instrText xml:space="preserve"> ADDIN EN.CITE &lt;EndNote&gt;&lt;Cite&gt;&lt;Author&gt;Thompson&lt;/Author&gt;&lt;Year&gt;2007&lt;/Year&gt;&lt;RecNum&gt;938&lt;/RecNum&gt;&lt;Prefix&gt;e.g.`, &lt;/Prefix&gt;&lt;DisplayText&gt;(e.g., Thompson, 2007)&lt;/DisplayText&gt;&lt;record&gt;&lt;rec-number&gt;938&lt;/rec-number&gt;&lt;foreign-keys&gt;&lt;key app="EN" db-id="9xrafw5sx95dvre9w5hpevd89fzwtwr9twsw" timestamp="1534236982"&gt;938&lt;/key&gt;&lt;/foreign-keys&gt;&lt;ref-type name="Journal Article"&gt;17&lt;/ref-type&gt;&lt;contributors&gt;&lt;authors&gt;&lt;author&gt;Thompson, Bruce&lt;/author&gt;&lt;/authors&gt;&lt;/contributors&gt;&lt;titles&gt;&lt;title&gt;Effect sizes, confidence intervals, and confidence intervals for effect sizes&lt;/title&gt;&lt;secondary-title&gt;Psychology in the Schools&lt;/secondary-title&gt;&lt;/titles&gt;&lt;periodical&gt;&lt;full-title&gt;Psychology in the Schools&lt;/full-title&gt;&lt;/periodical&gt;&lt;pages&gt;423-432&lt;/pages&gt;&lt;volume&gt;44&lt;/volume&gt;&lt;number&gt;5&lt;/number&gt;&lt;dates&gt;&lt;year&gt;2007&lt;/year&gt;&lt;pub-dates&gt;&lt;date&gt;2007/05/01&lt;/date&gt;&lt;/pub-dates&gt;&lt;/dates&gt;&lt;publisher&gt;Wiley-Blackwell&lt;/publisher&gt;&lt;isbn&gt;0033-3085&lt;/isbn&gt;&lt;urls&gt;&lt;related-urls&gt;&lt;url&gt;https://doi.org/10.1002/pits.20234&lt;/url&gt;&lt;/related-urls&gt;&lt;/urls&gt;&lt;electronic-resource-num&gt;10.1002/pits.20234&lt;/electronic-resource-num&gt;&lt;access-date&gt;2018/08/14&lt;/access-date&gt;&lt;/record&gt;&lt;/Cite&gt;&lt;/EndNote&gt;</w:instrText>
+      </w:r>
+      <w:r>
+        <w:fldChar w:fldCharType="separate"/>
+      </w:r>
+      <w:r>
+        <w:rPr>
+          <w:noProof/>
+        </w:rPr>
+        <w:t>(e.g., Thompson, 2007)</w:t>
+      </w:r>
+      <w:r>
+        <w:fldChar w:fldCharType="end"/>
+      </w:r>
+      <w:r>
+        <w:t xml:space="preserve"> [MORE CITATIONS]</w:t>
+      </w:r>
+      <w:r>
+        <w:t xml:space="preserve">. For example, when asked in a survey what effect size they expect to see in their </w:t>
+      </w:r>
+      <w:r>
+        <w:t xml:space="preserve">research over half of </w:t>
+      </w:r>
+      <w:r>
+        <w:t>academic psychology</w:t>
+      </w:r>
+      <w:r>
+        <w:t xml:space="preserve"> researchers</w:t>
+      </w:r>
+      <w:r>
+        <w:t xml:space="preserve"> who provided an effect size in </w:t>
+      </w:r>
+      <w:r>
+        <w:t>Pearson r</w:t>
+      </w:r>
+      <w:r>
+        <w:t xml:space="preserve"> or Cohen’s </w:t>
+      </w:r>
+      <w:r>
+        <w:rPr>
+          <w:i/>
+        </w:rPr>
+        <w:t>d</w:t>
+      </w:r>
+      <w:r>
+        <w:t xml:space="preserve"> responded that they expected an effect size equal to one of Cohen’s benchmarks</w:t>
+      </w:r>
+      <w:r>
+        <w:t xml:space="preserve"> (see effect size chapter)</w:t>
+      </w:r>
+      <w:r>
+        <w:t>.</w:t>
+      </w:r>
+      <w:r>
+        <w:t xml:space="preserve"> </w:t>
+      </w:r>
+      <w:r>
+        <w:t xml:space="preserve">This paper provides academic </w:t>
+      </w:r>
+      <w:r>
+        <w:t>researchers</w:t>
+      </w:r>
+      <w:r>
+        <w:t xml:space="preserve"> a go-to source for examining empirical benchmarks as opposed to those provided by Cohen</w:t>
+      </w:r>
+      <w:r>
+        <w:t xml:space="preserve"> </w:t>
+      </w:r>
+      <w:proofErr w:type="gramStart"/>
+      <w:r>
+        <w:t>in order to</w:t>
+      </w:r>
+      <w:proofErr w:type="gramEnd"/>
+      <w:r>
+        <w:t xml:space="preserve"> rely on the closest possible comparison group, as well as providing and educational resource for those who want to understand the types of effects seen in their own and other people’s areas of research. </w:t>
+      </w:r>
+    </w:p>
+    <w:p>
+      <w:r>
+        <w:t xml:space="preserve">Many of the most commonly used standardised effect size measures and benchmarks were first proposed by </w:t>
+      </w:r>
+      <w:r>
+        <w:fldChar w:fldCharType="begin">
+          <w:fldData xml:space="preserve">PEVuZE5vdGU+PENpdGUgQXV0aG9yWWVhcj0iMSI+PEF1dGhvcj5Db2hlbjwvQXV0aG9yPjxZZWFy
+PjE5ODg8L1llYXI+PFJlY051bT41NjI8L1JlY051bT48RGlzcGxheVRleHQ+Q29oZW4gKDE5NjIs
+IDE5NzAsIDE5ODgpPC9EaXNwbGF5VGV4dD48cmVjb3JkPjxyZWMtbnVtYmVyPjU2MjwvcmVjLW51
+bWJlcj48Zm9yZWlnbi1rZXlzPjxrZXkgYXBwPSJFTiIgZGItaWQ9Ijl4cmFmdzVzeDk1ZHZyZTl3
+NWhwZXZkODlmend0d3I5dHdzdyIgdGltZXN0YW1wPSIxNTA4MTkzNzEyIj41NjI8L2tleT48L2Zv
+cmVpZ24ta2V5cz48cmVmLXR5cGUgbmFtZT0iR2VuZXJpYyI+MTM8L3JlZi10eXBlPjxjb250cmli
+dXRvcnM+PGF1dGhvcnM+PGF1dGhvcj5Db2hlbiwgSmFjb2I8L2F1dGhvcj48L2F1dGhvcnM+PC9j
+b250cmlidXRvcnM+PHRpdGxlcz48dGl0bGU+U3RhdGlzdGljYWwgcG93ZXIgYW5hbHlzaXMgZm9y
+IHRoZSBiZWhhdmlvcmFsIHNjaWVuY2VzPC90aXRsZT48L3RpdGxlcz48ZWRpdGlvbj4ybmQ8L2Vk
+aXRpb24+PGRhdGVzPjx5ZWFyPjE5ODg8L3llYXI+PC9kYXRlcz48cHViLWxvY2F0aW9uPkhpbGxz
+ZGFsZSwgTmV3IEplcnNleTwvcHViLWxvY2F0aW9uPjxwdWJsaXNoZXI+RXJsYmF1bTwvcHVibGlz
+aGVyPjx1cmxzPjwvdXJscz48L3JlY29yZD48L0NpdGU+PENpdGUgQXV0aG9yWWVhcj0iMSI+PEF1
+dGhvcj5Db2hlbjwvQXV0aG9yPjxZZWFyPjE5NzA8L1llYXI+PFJlY051bT4xOTAxPC9SZWNOdW0+
+PHJlY29yZD48cmVjLW51bWJlcj4xOTAxPC9yZWMtbnVtYmVyPjxmb3JlaWduLWtleXM+PGtleSBh
+cHA9IkVOIiBkYi1pZD0icnBkZjlhZGVjcHg1ZGVlMDBkcHA1cmZ3emRwd3MwOXYwOXdkIiB0aW1l
+c3RhbXA9IjE1MDQ4NDYxMTciPjE5MDE8L2tleT48L2ZvcmVpZ24ta2V5cz48cmVmLXR5cGUgbmFt
+ZT0iSm91cm5hbCBBcnRpY2xlIj4xNzwvcmVmLXR5cGU+PGNvbnRyaWJ1dG9ycz48YXV0aG9ycz48
+YXV0aG9yPkNvaGVuLCBKYWNvYjwvYXV0aG9yPjwvYXV0aG9ycz48L2NvbnRyaWJ1dG9ycz48dGl0
+bGVzPjx0aXRsZT5BcHByb3hpbWF0ZSBwb3dlciBhbmQgc2FtcGxlIHNpemUgZGV0ZXJtaW5hdGlv
+biBmb3IgY29tbW9uIG9uZS1zYW1wbGUgYW5kIHR3by1zYW1wbGUgaHlwb3RoZXNpcyB0ZXN0czwv
+dGl0bGU+PHNlY29uZGFyeS10aXRsZT5FZHVjYXRpb25hbCBhbmQgUHN5Y2hvbG9naWNhbCBNZWFz
+dXJlbWVudDwvc2Vjb25kYXJ5LXRpdGxlPjwvdGl0bGVzPjxwZXJpb2RpY2FsPjxmdWxsLXRpdGxl
+PkVkdWNhdGlvbmFsIGFuZCBQc3ljaG9sb2dpY2FsIE1lYXN1cmVtZW50PC9mdWxsLXRpdGxlPjwv
+cGVyaW9kaWNhbD48cGFnZXM+ODExLTgzMTwvcGFnZXM+PHZvbHVtZT4zMDwvdm9sdW1lPjxudW1i
+ZXI+NDwvbnVtYmVyPjxkYXRlcz48eWVhcj4xOTcwPC95ZWFyPjxwdWItZGF0ZXM+PGRhdGU+V2lu
+PC9kYXRlPjwvcHViLWRhdGVzPjwvZGF0ZXM+PGFjY2Vzc2lvbi1udW0+MTk3MS0yMjAzNi0wMDE8
+L2FjY2Vzc2lvbi1udW0+PHVybHM+PHJlbGF0ZWQtdXJscz48dXJsPmh0dHBzOi8vZXpwLmxpYi51
+bmltZWxiLmVkdS5hdS9sb2dpbj91cmw9aHR0cDovL292aWRzcC5vdmlkLmNvbS9vdmlkd2ViLmNn
+aT9UPUpTJmFtcDtDU0M9WSZhbXA7TkVXUz1OJmFtcDtQQUdFPWZ1bGx0ZXh0JmFtcDtEPXBzeWMy
+JmFtcDtBTj0xOTcxLTIyMDM2LTAwMTwvdXJsPjx1cmw+aHR0cDovL3NmeC51bmltZWxiLmhvc3Rl
+ZC5leGxpYnJpc2dyb3VwLmNvbS9zZnhsY2w0MS8/c2lkPU9WSUQ6cHN5Y2RiJmFtcDtpZD1wbWlk
+OiZhbXA7aWQ9ZG9pOjEwLjExNzclMkYwMDEzMTY0NDcwMDMwMDA0MDQmYW1wO2lzc249MDAxMy0x
+NjQ0JmFtcDtpc2JuPSZhbXA7dm9sdW1lPTMwJmFtcDtpc3N1ZT00JmFtcDtzcGFnZT04MTEmYW1w
+O3BhZ2VzPTgxMS04MzEmYW1wO2RhdGU9MTk3MCZhbXA7dGl0bGU9RWR1Y2F0aW9uYWwrYW5kK1Bz
+eWNob2xvZ2ljYWwrTWVhc3VyZW1lbnQmYW1wO2F0aXRsZT1BcHByb3hpbWF0ZStwb3dlcithbmQr
+c2FtcGxlK3NpemUrZGV0ZXJtaW5hdGlvbitmb3IrY29tbW9uK29uZS1zYW1wbGUrYW5kK3R3by1z
+YW1wbGUraHlwb3RoZXNpcyt0ZXN0cy4mYW1wO2F1bGFzdD1Db2hlbiZhbXA7cGlkPSUzQ2F1dGhv
+ciUzRUNvaGVuJTJDK0phY29iJTNDJTJGYXV0aG9yJTNFJTNDQU4lM0UxOTcxLTIyMDM2LTAwMSUz
+QyUyRkFOJTNFJTNDRFQlM0VKb3VybmFsK0FydGljbGUlM0MlMkZEVCUzRTwvdXJsPjwvcmVsYXRl
+ZC11cmxzPjwvdXJscz48cmVtb3RlLWRhdGFiYXNlLW5hbWU+UHN5Y0lORk88L3JlbW90ZS1kYXRh
+YmFzZS1uYW1lPjxyZW1vdGUtZGF0YWJhc2UtcHJvdmlkZXI+T3ZpZCBUZWNobm9sb2dpZXM8L3Jl
+bW90ZS1kYXRhYmFzZS1wcm92aWRlcj48L3JlY29yZD48L0NpdGU+PENpdGUgQXV0aG9yWWVhcj0i
+MSI+PEF1dGhvcj5Db2hlbjwvQXV0aG9yPjxZZWFyPjE5NjI8L1llYXI+PFJlY051bT40ODc8L1Jl
+Y051bT48cmVjb3JkPjxyZWMtbnVtYmVyPjQ4NzwvcmVjLW51bWJlcj48Zm9yZWlnbi1rZXlzPjxr
+ZXkgYXBwPSJFTiIgZGItaWQ9Ijl4cmFmdzVzeDk1ZHZyZTl3NWhwZXZkODlmend0d3I5dHdzdyIg
+dGltZXN0YW1wPSIxNTA4MTkzNzEyIj40ODc8L2tleT48L2ZvcmVpZ24ta2V5cz48cmVmLXR5cGUg
+bmFtZT0iSm91cm5hbCBBcnRpY2xlIj4xNzwvcmVmLXR5cGU+PGNvbnRyaWJ1dG9ycz48YXV0aG9y
+cz48YXV0aG9yPkNvaGVuLCBKYWNvYjwvYXV0aG9yPjwvYXV0aG9ycz48L2NvbnRyaWJ1dG9ycz48
+dGl0bGVzPjx0aXRsZT5UaGUgc3RhdGlzdGljYWwgcG93ZXIgb2YgYWJub3JtYWwtc29jaWFsIHBz
+eWNob2xvZ2ljYWwgcmVzZWFyY2g6IEEgcmV2aWV3PC90aXRsZT48c2Vjb25kYXJ5LXRpdGxlPlRo
+ZSBKb3VybmFsIG9mIEFibm9ybWFsIGFuZCBTb2NpYWwgUHN5Y2hvbG9neTwvc2Vjb25kYXJ5LXRp
+dGxlPjwvdGl0bGVzPjxwZXJpb2RpY2FsPjxmdWxsLXRpdGxlPlRoZSBKb3VybmFsIG9mIEFibm9y
+bWFsIGFuZCBTb2NpYWwgUHN5Y2hvbG9neTwvZnVsbC10aXRsZT48L3BlcmlvZGljYWw+PHBhZ2Vz
+PjE0NS0xNTM8L3BhZ2VzPjx2b2x1bWU+NjU8L3ZvbHVtZT48bnVtYmVyPjM8L251bWJlcj48ZGF0
+ZXM+PHllYXI+MTk2MjwveWVhcj48L2RhdGVzPjxwdWItbG9jYXRpb24+VVM8L3B1Yi1sb2NhdGlv
+bj48cHVibGlzaGVyPkFtZXJpY2FuIFBzeWNob2xvZ2ljYWwgQXNzb2NpYXRpb248L3B1Ymxpc2hl
+cj48aXNibj4wMDk2LTg1MVgoUHJpbnQpPC9pc2JuPjx1cmxzPjwvdXJscz48ZWxlY3Ryb25pYy1y
+ZXNvdXJjZS1udW0+MTAuMTAzNy9oMDA0NTE4NjwvZWxlY3Ryb25pYy1yZXNvdXJjZS1udW0+PC9y
+ZWNvcmQ+PC9DaXRlPjwvRW5kTm90ZT4A
+</w:fldData>
+        </w:fldChar>
+      </w:r>
+      <w:r>
+        <w:instrText xml:space="preserve"> ADDIN EN.CITE </w:instrText>
+      </w:r>
+      <w:r>
+        <w:fldChar w:fldCharType="begin">
+          <w:fldData xml:space="preserve">PEVuZE5vdGU+PENpdGUgQXV0aG9yWWVhcj0iMSI+PEF1dGhvcj5Db2hlbjwvQXV0aG9yPjxZZWFy
+PjE5ODg8L1llYXI+PFJlY051bT41NjI8L1JlY051bT48RGlzcGxheVRleHQ+Q29oZW4gKDE5NjIs
+IDE5NzAsIDE5ODgpPC9EaXNwbGF5VGV4dD48cmVjb3JkPjxyZWMtbnVtYmVyPjU2MjwvcmVjLW51
+bWJlcj48Zm9yZWlnbi1rZXlzPjxrZXkgYXBwPSJFTiIgZGItaWQ9Ijl4cmFmdzVzeDk1ZHZyZTl3
+NWhwZXZkODlmend0d3I5dHdzdyIgdGltZXN0YW1wPSIxNTA4MTkzNzEyIj41NjI8L2tleT48L2Zv
+cmVpZ24ta2V5cz48cmVmLXR5cGUgbmFtZT0iR2VuZXJpYyI+MTM8L3JlZi10eXBlPjxjb250cmli
+dXRvcnM+PGF1dGhvcnM+PGF1dGhvcj5Db2hlbiwgSmFjb2I8L2F1dGhvcj48L2F1dGhvcnM+PC9j
+b250cmlidXRvcnM+PHRpdGxlcz48dGl0bGU+U3RhdGlzdGljYWwgcG93ZXIgYW5hbHlzaXMgZm9y
+IHRoZSBiZWhhdmlvcmFsIHNjaWVuY2VzPC90aXRsZT48L3RpdGxlcz48ZWRpdGlvbj4ybmQ8L2Vk
+aXRpb24+PGRhdGVzPjx5ZWFyPjE5ODg8L3llYXI+PC9kYXRlcz48cHViLWxvY2F0aW9uPkhpbGxz
+ZGFsZSwgTmV3IEplcnNleTwvcHViLWxvY2F0aW9uPjxwdWJsaXNoZXI+RXJsYmF1bTwvcHVibGlz
+aGVyPjx1cmxzPjwvdXJscz48L3JlY29yZD48L0NpdGU+PENpdGUgQXV0aG9yWWVhcj0iMSI+PEF1
+dGhvcj5Db2hlbjwvQXV0aG9yPjxZZWFyPjE5NzA8L1llYXI+PFJlY051bT4xOTAxPC9SZWNOdW0+
+PHJlY29yZD48cmVjLW51bWJlcj4xOTAxPC9yZWMtbnVtYmVyPjxmb3JlaWduLWtleXM+PGtleSBh
+cHA9IkVOIiBkYi1pZD0icnBkZjlhZGVjcHg1ZGVlMDBkcHA1cmZ3emRwd3MwOXYwOXdkIiB0aW1l
+c3RhbXA9IjE1MDQ4NDYxMTciPjE5MDE8L2tleT48L2ZvcmVpZ24ta2V5cz48cmVmLXR5cGUgbmFt
+ZT0iSm91cm5hbCBBcnRpY2xlIj4xNzwvcmVmLXR5cGU+PGNvbnRyaWJ1dG9ycz48YXV0aG9ycz48
+YXV0aG9yPkNvaGVuLCBKYWNvYjwvYXV0aG9yPjwvYXV0aG9ycz48L2NvbnRyaWJ1dG9ycz48dGl0
+bGVzPjx0aXRsZT5BcHByb3hpbWF0ZSBwb3dlciBhbmQgc2FtcGxlIHNpemUgZGV0ZXJtaW5hdGlv
+biBmb3IgY29tbW9uIG9uZS1zYW1wbGUgYW5kIHR3by1zYW1wbGUgaHlwb3RoZXNpcyB0ZXN0czwv
+dGl0bGU+PHNlY29uZGFyeS10aXRsZT5FZHVjYXRpb25hbCBhbmQgUHN5Y2hvbG9naWNhbCBNZWFz
+dXJlbWVudDwvc2Vjb25kYXJ5LXRpdGxlPjwvdGl0bGVzPjxwZXJpb2RpY2FsPjxmdWxsLXRpdGxl
+PkVkdWNhdGlvbmFsIGFuZCBQc3ljaG9sb2dpY2FsIE1lYXN1cmVtZW50PC9mdWxsLXRpdGxlPjwv
+cGVyaW9kaWNhbD48cGFnZXM+ODExLTgzMTwvcGFnZXM+PHZvbHVtZT4zMDwvdm9sdW1lPjxudW1i
+ZXI+NDwvbnVtYmVyPjxkYXRlcz48eWVhcj4xOTcwPC95ZWFyPjxwdWItZGF0ZXM+PGRhdGU+V2lu
+PC9kYXRlPjwvcHViLWRhdGVzPjwvZGF0ZXM+PGFjY2Vzc2lvbi1udW0+MTk3MS0yMjAzNi0wMDE8
+L2FjY2Vzc2lvbi1udW0+PHVybHM+PHJlbGF0ZWQtdXJscz48dXJsPmh0dHBzOi8vZXpwLmxpYi51
+bmltZWxiLmVkdS5hdS9sb2dpbj91cmw9aHR0cDovL292aWRzcC5vdmlkLmNvbS9vdmlkd2ViLmNn
+aT9UPUpTJmFtcDtDU0M9WSZhbXA7TkVXUz1OJmFtcDtQQUdFPWZ1bGx0ZXh0JmFtcDtEPXBzeWMy
+JmFtcDtBTj0xOTcxLTIyMDM2LTAwMTwvdXJsPjx1cmw+aHR0cDovL3NmeC51bmltZWxiLmhvc3Rl
+ZC5leGxpYnJpc2dyb3VwLmNvbS9zZnhsY2w0MS8/c2lkPU9WSUQ6cHN5Y2RiJmFtcDtpZD1wbWlk
+OiZhbXA7aWQ9ZG9pOjEwLjExNzclMkYwMDEzMTY0NDcwMDMwMDA0MDQmYW1wO2lzc249MDAxMy0x
+NjQ0JmFtcDtpc2JuPSZhbXA7dm9sdW1lPTMwJmFtcDtpc3N1ZT00JmFtcDtzcGFnZT04MTEmYW1w
+O3BhZ2VzPTgxMS04MzEmYW1wO2RhdGU9MTk3MCZhbXA7dGl0bGU9RWR1Y2F0aW9uYWwrYW5kK1Bz
+eWNob2xvZ2ljYWwrTWVhc3VyZW1lbnQmYW1wO2F0aXRsZT1BcHByb3hpbWF0ZStwb3dlcithbmQr
+c2FtcGxlK3NpemUrZGV0ZXJtaW5hdGlvbitmb3IrY29tbW9uK29uZS1zYW1wbGUrYW5kK3R3by1z
+YW1wbGUraHlwb3RoZXNpcyt0ZXN0cy4mYW1wO2F1bGFzdD1Db2hlbiZhbXA7cGlkPSUzQ2F1dGhv
+ciUzRUNvaGVuJTJDK0phY29iJTNDJTJGYXV0aG9yJTNFJTNDQU4lM0UxOTcxLTIyMDM2LTAwMSUz
+QyUyRkFOJTNFJTNDRFQlM0VKb3VybmFsK0FydGljbGUlM0MlMkZEVCUzRTwvdXJsPjwvcmVsYXRl
+ZC11cmxzPjwvdXJscz48cmVtb3RlLWRhdGFiYXNlLW5hbWU+UHN5Y0lORk88L3JlbW90ZS1kYXRh
+YmFzZS1uYW1lPjxyZW1vdGUtZGF0YWJhc2UtcHJvdmlkZXI+T3ZpZCBUZWNobm9sb2dpZXM8L3Jl
+bW90ZS1kYXRhYmFzZS1wcm92aWRlcj48L3JlY29yZD48L0NpdGU+PENpdGUgQXV0aG9yWWVhcj0i
+MSI+PEF1dGhvcj5Db2hlbjwvQXV0aG9yPjxZZWFyPjE5NjI8L1llYXI+PFJlY051bT40ODc8L1Jl
+Y051bT48cmVjb3JkPjxyZWMtbnVtYmVyPjQ4NzwvcmVjLW51bWJlcj48Zm9yZWlnbi1rZXlzPjxr
+ZXkgYXBwPSJFTiIgZGItaWQ9Ijl4cmFmdzVzeDk1ZHZyZTl3NWhwZXZkODlmend0d3I5dHdzdyIg
+dGltZXN0YW1wPSIxNTA4MTkzNzEyIj40ODc8L2tleT48L2ZvcmVpZ24ta2V5cz48cmVmLXR5cGUg
+bmFtZT0iSm91cm5hbCBBcnRpY2xlIj4xNzwvcmVmLXR5cGU+PGNvbnRyaWJ1dG9ycz48YXV0aG9y
+cz48YXV0aG9yPkNvaGVuLCBKYWNvYjwvYXV0aG9yPjwvYXV0aG9ycz48L2NvbnRyaWJ1dG9ycz48
+dGl0bGVzPjx0aXRsZT5UaGUgc3RhdGlzdGljYWwgcG93ZXIgb2YgYWJub3JtYWwtc29jaWFsIHBz
+eWNob2xvZ2ljYWwgcmVzZWFyY2g6IEEgcmV2aWV3PC90aXRsZT48c2Vjb25kYXJ5LXRpdGxlPlRo
+ZSBKb3VybmFsIG9mIEFibm9ybWFsIGFuZCBTb2NpYWwgUHN5Y2hvbG9neTwvc2Vjb25kYXJ5LXRp
+dGxlPjwvdGl0bGVzPjxwZXJpb2RpY2FsPjxmdWxsLXRpdGxlPlRoZSBKb3VybmFsIG9mIEFibm9y
+bWFsIGFuZCBTb2NpYWwgUHN5Y2hvbG9neTwvZnVsbC10aXRsZT48L3BlcmlvZGljYWw+PHBhZ2Vz
+PjE0NS0xNTM8L3BhZ2VzPjx2b2x1bWU+NjU8L3ZvbHVtZT48bnVtYmVyPjM8L251bWJlcj48ZGF0
+ZXM+PHllYXI+MTk2MjwveWVhcj48L2RhdGVzPjxwdWItbG9jYXRpb24+VVM8L3B1Yi1sb2NhdGlv
+bj48cHVibGlzaGVyPkFtZXJpY2FuIFBzeWNob2xvZ2ljYWwgQXNzb2NpYXRpb248L3B1Ymxpc2hl
+cj48aXNibj4wMDk2LTg1MVgoUHJpbnQpPC9pc2JuPjx1cmxzPjwvdXJscz48ZWxlY3Ryb25pYy1y
+ZXNvdXJjZS1udW0+MTAuMTAzNy9oMDA0NTE4NjwvZWxlY3Ryb25pYy1yZXNvdXJjZS1udW0+PC9y
+ZWNvcmQ+PC9DaXRlPjwvRW5kTm90ZT4A
+</w:fldData>
+        </w:fldChar>
+      </w:r>
+      <w:r>
+        <w:instrText xml:space="preserve"> ADDIN EN.CITE.DATA </w:instrText>
+      </w:r>
+      <w:r>
+        <w:fldChar w:fldCharType="end"/>
+      </w:r>
+      <w:r>
+        <w:fldChar w:fldCharType="separate"/>
+      </w:r>
+      <w:r>
+        <w:rPr>
+          <w:noProof/>
+        </w:rPr>
+        <w:t>Cohen (1962, 1970, 1988)</w:t>
+      </w:r>
+      <w:r>
+        <w:fldChar w:fldCharType="end"/>
+      </w:r>
+      <w:r>
+        <w:t xml:space="preserve"> in the context of power analysis. Although selection of standardised effect sizes for use in power analysis using benchmark values, </w:t>
+      </w:r>
+      <w:r>
+        <w:t>derived</w:t>
+      </w:r>
+      <w:r>
+        <w:t xml:space="preserve"> </w:t>
+      </w:r>
+      <w:r>
+        <w:t>from commonly cited benchmarks</w:t>
+      </w:r>
+      <w:r>
+        <w:t xml:space="preserve"> </w:t>
+      </w:r>
+      <w:r>
+        <w:t>or</w:t>
+      </w:r>
+      <w:r>
+        <w:t xml:space="preserve"> even</w:t>
+      </w:r>
+      <w:r>
+        <w:t xml:space="preserve"> those derived </w:t>
+      </w:r>
+      <w:r>
+        <w:t>from a literature</w:t>
+      </w:r>
+      <w:r>
+        <w:t xml:space="preserve"> survey such as those presented here</w:t>
+      </w:r>
+      <w:r>
+        <w:t xml:space="preserve">, are the least preferred way of planning sample sizes, knowledge of what effect sizes can be reasonably expected in different areas of research are essential to developing reasonable effect size estimates. </w:t>
+      </w:r>
+    </w:p>
+    <w:p>
+      <w:r>
+        <w:t xml:space="preserve">Without either performing a formal </w:t>
+      </w:r>
+      <w:r>
+        <w:t>meta-</w:t>
+      </w:r>
+      <w:proofErr w:type="spellStart"/>
+      <w:r>
+        <w:t>anlaysis</w:t>
+      </w:r>
+      <w:proofErr w:type="spellEnd"/>
+      <w:r>
+        <w:t xml:space="preserve"> </w:t>
+      </w:r>
+      <w:r>
+        <w:t xml:space="preserve">to derive effect sizes from previous studies, or using effect sizes directly seen in previous research (both approaches which can have their own issues </w:t>
       </w:r>
       <w:r>
         <w:fldChar w:fldCharType="begin">
@@ -557,55 +940,56 @@
         <w:fldChar w:fldCharType="end"/>
       </w:r>
       <w:r>
-        <w:t xml:space="preserve">), researchers </w:t>
-      </w:r>
-      <w:r>
-        <w:t>must</w:t>
-      </w:r>
-      <w:r>
-        <w:t xml:space="preserve"> select a minimum effect size of interest or </w:t>
-      </w:r>
-      <w:r>
-        <w:t>assess whether it is likely that a given effect size is a plausible outcome from their experiment, both operations which require an intuitive understanding of what effect sizes</w:t>
-      </w:r>
-      <w:r>
-        <w:t xml:space="preserve"> </w:t>
-      </w:r>
-      <w:r>
-        <w:t>mean</w:t>
-      </w:r>
-      <w:r>
-        <w:t xml:space="preserve"> an</w:t>
-      </w:r>
-      <w:r>
-        <w:t xml:space="preserve">d what can be </w:t>
-      </w:r>
-      <w:r>
-        <w:t xml:space="preserve">reasonably </w:t>
-      </w:r>
-      <w:r>
-        <w:t>expected in their</w:t>
-      </w:r>
-      <w:r>
-        <w:t xml:space="preserve"> area of research</w:t>
-      </w:r>
-      <w:r>
-        <w:t xml:space="preserve">. </w:t>
-      </w:r>
-    </w:p>
-    <w:p>
-      <w:r>
-        <w:t>… Explain how Cohen came up with these benchmarks</w:t>
-      </w:r>
-      <w:r>
-        <w:t>.</w:t>
+        <w:t xml:space="preserve"> and rely on their being a suitably comparable previous set of studies</w:t>
+      </w:r>
+      <w:r>
+        <w:t>), researchers must select a minimum effect size of interest or assess whether it is likely that a given effect size is a plausible outcome from their experiment, both operations which require an intuitive understanding of what effect sizes mean and what can be reasonably expected in their area of research.</w:t>
       </w:r>
     </w:p>
     <w:p/>
     <w:p>
       <w:r>
+        <w:t xml:space="preserve">Importantly, the reported effect sizes in the </w:t>
+      </w:r>
+      <w:proofErr w:type="spellStart"/>
+      <w:r>
+        <w:t>liteartuer</w:t>
+      </w:r>
+      <w:proofErr w:type="spellEnd"/>
+      <w:r>
+        <w:t xml:space="preserve"> may not be representative of the true effects (… publication </w:t>
+      </w:r>
+      <w:proofErr w:type="spellStart"/>
+      <w:r>
+        <w:t>bais</w:t>
+      </w:r>
+      <w:proofErr w:type="spellEnd"/>
+      <w:r>
+        <w:t xml:space="preserve"> etc)</w:t>
+      </w:r>
+      <w:r>
+        <w:t xml:space="preserve">. </w:t>
+      </w:r>
+    </w:p>
+    <w:p/>
+    <w:p>
+      <w:r>
+        <w:t xml:space="preserve"> </w:t>
+      </w:r>
+    </w:p>
+    <w:p/>
+    <w:p>
+      <w:r>
         <w:t xml:space="preserve">Other ways of expressing effect sizes </w:t>
       </w:r>
+    </w:p>
+    <w:p>
+      <w:pPr>
+        <w:spacing w:line="360" w:lineRule="auto"/>
+        <w:rPr>
+          <w:rFonts w:cstheme="minorHAnsi"/>
+        </w:rPr>
+      </w:pPr>
     </w:p>
     <w:p>
       <w:pPr>
@@ -888,7 +1272,37 @@
         <w:rPr>
           <w:rFonts w:cstheme="minorHAnsi"/>
         </w:rPr>
-        <w:t xml:space="preserve">. Population distributions with a mean difference of .2, .5, .8 and 1.2 Cohen’s d, along with the percentage overlap between populations (calculated assuming that populations are normally distributed, have equal variance, and equal sample sizes, using equations from </w:t>
+        <w:t>. Population distributions</w:t>
+      </w:r>
+      <w:r>
+        <w:rPr>
+          <w:rFonts w:cstheme="minorHAnsi"/>
+        </w:rPr>
+        <w:t xml:space="preserve"> and </w:t>
+      </w:r>
+      <w:r>
+        <w:rPr>
+          <w:rFonts w:cstheme="minorHAnsi"/>
+        </w:rPr>
+        <w:t>percentage overlap</w:t>
+      </w:r>
+      <w:r>
+        <w:rPr>
+          <w:rFonts w:cstheme="minorHAnsi"/>
+        </w:rPr>
+        <w:t xml:space="preserve"> with a mean difference of .2, .5, .8 and 1.2 Cohen’s d (calculated assuming that populations are normally distributed, have equal variance</w:t>
+      </w:r>
+      <w:r>
+        <w:rPr>
+          <w:rFonts w:cstheme="minorHAnsi"/>
+        </w:rPr>
+        <w:t>,</w:t>
+      </w:r>
+      <w:r>
+        <w:rPr>
+          <w:rFonts w:cstheme="minorHAnsi"/>
+        </w:rPr>
+        <w:t xml:space="preserve"> and equal sample sizes using equations from </w:t>
       </w:r>
       <w:r>
         <w:rPr>
@@ -927,14 +1341,6 @@
         </w:rPr>
         <w:t>).</w:t>
       </w:r>
-    </w:p>
-    <w:p>
-      <w:pPr>
-        <w:spacing w:line="360" w:lineRule="auto"/>
-        <w:rPr>
-          <w:rFonts w:cstheme="minorHAnsi"/>
-        </w:rPr>
-      </w:pPr>
     </w:p>
     <w:p>
       <w:pPr>
@@ -1119,6 +1525,9 @@
               </w:rPr>
               <w:t>)</w:t>
             </w:r>
+            <w:r>
+              <w:t>CHECK COHEN</w:t>
+            </w:r>
           </w:p>
         </w:tc>
         <w:tc>
@@ -1264,9 +1673,31 @@
             <w:r>
               <w:rPr>
                 <w:i/>
+              </w:rPr>
+              <w:t xml:space="preserve"> </w:t>
+            </w:r>
+            <w:r>
+              <w:rPr>
+                <w:i/>
                 <w:vertAlign w:val="superscript"/>
               </w:rPr>
               <w:t>2</w:t>
+            </w:r>
+            <w:r>
+              <w:rPr>
+                <w:i/>
+                <w:vertAlign w:val="superscript"/>
+              </w:rPr>
+              <w:t xml:space="preserve"> </w:t>
+            </w:r>
+            <w:bookmarkStart w:id="0" w:name="_GoBack"/>
+            <w:bookmarkEnd w:id="0"/>
+            <w:r>
+              <w:rPr>
+                <w:i/>
+                <w:vertAlign w:val="superscript"/>
+              </w:rPr>
+              <w:t xml:space="preserve"> b</w:t>
             </w:r>
           </w:p>
         </w:tc>
@@ -1352,12 +1783,6 @@
             <w:r>
               <w:rPr>
                 <w:rFonts w:eastAsiaTheme="minorEastAsia"/>
-              </w:rPr>
-              <w:t xml:space="preserve"> </w:t>
-            </w:r>
-            <w:r>
-              <w:rPr>
-                <w:rFonts w:eastAsiaTheme="minorEastAsia"/>
                 <w:vertAlign w:val="superscript"/>
               </w:rPr>
               <w:t>b</w:t>
@@ -1452,6 +1877,7 @@
     </w:tbl>
     <w:p>
       <w:r>
+        <w:lastRenderedPageBreak/>
         <w:t xml:space="preserve">Notes: </w:t>
       </w:r>
       <w:proofErr w:type="gramStart"/>
@@ -1477,2046 +1903,6 @@
     </w:p>
     <w:p/>
     <w:p>
-      <w:pPr>
-        <w:spacing w:before="60" w:after="60"/>
-      </w:pPr>
-    </w:p>
-    <w:p>
-      <w:pPr>
-        <w:spacing w:before="60" w:after="60"/>
-        <w:rPr>
-          <w:b/>
-          <w:sz w:val="28"/>
-          <w:szCs w:val="28"/>
-        </w:rPr>
-      </w:pPr>
-      <w:r>
-        <w:rPr>
-          <w:b/>
-          <w:sz w:val="28"/>
-          <w:szCs w:val="28"/>
-        </w:rPr>
-        <w:t xml:space="preserve">Difference </w:t>
-      </w:r>
-      <w:r>
-        <w:rPr>
-          <w:b/>
-          <w:sz w:val="28"/>
-          <w:szCs w:val="28"/>
-        </w:rPr>
-        <w:t>B</w:t>
-      </w:r>
-      <w:r>
-        <w:rPr>
-          <w:b/>
-          <w:sz w:val="28"/>
-          <w:szCs w:val="28"/>
-        </w:rPr>
-        <w:t xml:space="preserve">etween </w:t>
-      </w:r>
-      <w:r>
-        <w:rPr>
-          <w:b/>
-          <w:sz w:val="28"/>
-          <w:szCs w:val="28"/>
-        </w:rPr>
-        <w:t>T</w:t>
-      </w:r>
-      <w:r>
-        <w:rPr>
-          <w:b/>
-          <w:sz w:val="28"/>
-          <w:szCs w:val="28"/>
-        </w:rPr>
-        <w:t xml:space="preserve">wo </w:t>
-      </w:r>
-      <w:r>
-        <w:rPr>
-          <w:b/>
-          <w:sz w:val="28"/>
-          <w:szCs w:val="28"/>
-        </w:rPr>
-        <w:t>M</w:t>
-      </w:r>
-      <w:r>
-        <w:rPr>
-          <w:b/>
-          <w:sz w:val="28"/>
-          <w:szCs w:val="28"/>
-        </w:rPr>
-        <w:t>eans</w:t>
-      </w:r>
-      <w:r>
-        <w:rPr>
-          <w:b/>
-          <w:sz w:val="28"/>
-          <w:szCs w:val="28"/>
-        </w:rPr>
-        <w:t>*</w:t>
-      </w:r>
-    </w:p>
-    <w:tbl>
-      <w:tblPr>
-        <w:tblW w:w="0" w:type="auto"/>
-        <w:tblBorders>
-          <w:top w:val="single" w:sz="4" w:space="0" w:color="auto"/>
-          <w:left w:val="single" w:sz="4" w:space="0" w:color="auto"/>
-          <w:bottom w:val="single" w:sz="4" w:space="0" w:color="auto"/>
-          <w:right w:val="single" w:sz="4" w:space="0" w:color="auto"/>
-          <w:insideH w:val="single" w:sz="4" w:space="0" w:color="auto"/>
-          <w:insideV w:val="single" w:sz="4" w:space="0" w:color="auto"/>
-        </w:tblBorders>
-        <w:tblLook w:val="01E0" w:firstRow="1" w:lastRow="1" w:firstColumn="1" w:lastColumn="1" w:noHBand="0" w:noVBand="0"/>
-      </w:tblPr>
-      <w:tblGrid>
-        <w:gridCol w:w="2268"/>
-        <w:gridCol w:w="1200"/>
-        <w:gridCol w:w="1920"/>
-      </w:tblGrid>
-      <w:tr>
-        <w:tc>
-          <w:tcPr>
-            <w:tcW w:w="2268" w:type="dxa"/>
-            <w:tcBorders>
-              <w:left w:val="nil"/>
-              <w:bottom w:val="single" w:sz="4" w:space="0" w:color="auto"/>
-              <w:right w:val="nil"/>
-            </w:tcBorders>
-            <w:shd w:val="clear" w:color="auto" w:fill="auto"/>
-          </w:tcPr>
-          <w:p>
-            <w:pPr>
-              <w:spacing w:before="60" w:after="60"/>
-              <w:rPr>
-                <w:szCs w:val="24"/>
-              </w:rPr>
-            </w:pPr>
-            <w:r>
-              <w:rPr>
-                <w:szCs w:val="24"/>
-              </w:rPr>
-              <w:t>Size of effect</w:t>
-            </w:r>
-          </w:p>
-        </w:tc>
-        <w:tc>
-          <w:tcPr>
-            <w:tcW w:w="1200" w:type="dxa"/>
-            <w:tcBorders>
-              <w:left w:val="nil"/>
-              <w:bottom w:val="single" w:sz="4" w:space="0" w:color="auto"/>
-              <w:right w:val="nil"/>
-            </w:tcBorders>
-            <w:shd w:val="clear" w:color="auto" w:fill="auto"/>
-          </w:tcPr>
-          <w:p>
-            <w:pPr>
-              <w:spacing w:before="60" w:after="60"/>
-              <w:jc w:val="center"/>
-              <w:rPr>
-                <w:szCs w:val="24"/>
-              </w:rPr>
-            </w:pPr>
-            <w:r>
-              <w:rPr>
-                <w:i/>
-                <w:szCs w:val="24"/>
-              </w:rPr>
-              <w:t>d</w:t>
-            </w:r>
-          </w:p>
-        </w:tc>
-        <w:tc>
-          <w:tcPr>
-            <w:tcW w:w="1920" w:type="dxa"/>
-            <w:tcBorders>
-              <w:left w:val="nil"/>
-              <w:bottom w:val="single" w:sz="4" w:space="0" w:color="auto"/>
-              <w:right w:val="nil"/>
-            </w:tcBorders>
-            <w:shd w:val="clear" w:color="auto" w:fill="auto"/>
-          </w:tcPr>
-          <w:p>
-            <w:pPr>
-              <w:spacing w:before="60" w:after="60"/>
-              <w:jc w:val="center"/>
-              <w:rPr>
-                <w:szCs w:val="24"/>
-              </w:rPr>
-            </w:pPr>
-            <w:r>
-              <w:rPr>
-                <w:szCs w:val="24"/>
-              </w:rPr>
-              <w:t>% variance</w:t>
-            </w:r>
-          </w:p>
-        </w:tc>
-      </w:tr>
-      <w:tr>
-        <w:tc>
-          <w:tcPr>
-            <w:tcW w:w="2268" w:type="dxa"/>
-            <w:tcBorders>
-              <w:left w:val="nil"/>
-              <w:bottom w:val="nil"/>
-              <w:right w:val="nil"/>
-            </w:tcBorders>
-            <w:shd w:val="clear" w:color="auto" w:fill="auto"/>
-          </w:tcPr>
-          <w:p>
-            <w:pPr>
-              <w:spacing w:before="60" w:after="60"/>
-              <w:rPr>
-                <w:szCs w:val="24"/>
-              </w:rPr>
-            </w:pPr>
-            <w:r>
-              <w:rPr>
-                <w:szCs w:val="24"/>
-              </w:rPr>
-              <w:t>small</w:t>
-            </w:r>
-          </w:p>
-        </w:tc>
-        <w:tc>
-          <w:tcPr>
-            <w:tcW w:w="1200" w:type="dxa"/>
-            <w:tcBorders>
-              <w:left w:val="nil"/>
-              <w:bottom w:val="nil"/>
-              <w:right w:val="nil"/>
-            </w:tcBorders>
-            <w:shd w:val="clear" w:color="auto" w:fill="auto"/>
-          </w:tcPr>
-          <w:p>
-            <w:pPr>
-              <w:spacing w:before="60" w:after="60"/>
-              <w:jc w:val="center"/>
-              <w:rPr>
-                <w:szCs w:val="24"/>
-              </w:rPr>
-            </w:pPr>
-            <w:r>
-              <w:rPr>
-                <w:szCs w:val="24"/>
-              </w:rPr>
-              <w:t>.2</w:t>
-            </w:r>
-          </w:p>
-        </w:tc>
-        <w:tc>
-          <w:tcPr>
-            <w:tcW w:w="1920" w:type="dxa"/>
-            <w:tcBorders>
-              <w:left w:val="nil"/>
-              <w:bottom w:val="nil"/>
-              <w:right w:val="nil"/>
-            </w:tcBorders>
-            <w:shd w:val="clear" w:color="auto" w:fill="auto"/>
-          </w:tcPr>
-          <w:p>
-            <w:pPr>
-              <w:tabs>
-                <w:tab w:val="decimal" w:pos="612"/>
-              </w:tabs>
-              <w:spacing w:before="60" w:after="60"/>
-              <w:rPr>
-                <w:szCs w:val="24"/>
-              </w:rPr>
-            </w:pPr>
-            <w:r>
-              <w:rPr>
-                <w:szCs w:val="24"/>
-              </w:rPr>
-              <w:t>1</w:t>
-            </w:r>
-          </w:p>
-        </w:tc>
-      </w:tr>
-      <w:tr>
-        <w:tc>
-          <w:tcPr>
-            <w:tcW w:w="2268" w:type="dxa"/>
-            <w:tcBorders>
-              <w:top w:val="nil"/>
-              <w:left w:val="nil"/>
-              <w:bottom w:val="nil"/>
-              <w:right w:val="nil"/>
-            </w:tcBorders>
-            <w:shd w:val="clear" w:color="auto" w:fill="auto"/>
-          </w:tcPr>
-          <w:p>
-            <w:pPr>
-              <w:spacing w:before="60" w:after="60"/>
-              <w:rPr>
-                <w:szCs w:val="24"/>
-              </w:rPr>
-            </w:pPr>
-            <w:r>
-              <w:rPr>
-                <w:szCs w:val="24"/>
-              </w:rPr>
-              <w:t>medium</w:t>
-            </w:r>
-          </w:p>
-        </w:tc>
-        <w:tc>
-          <w:tcPr>
-            <w:tcW w:w="1200" w:type="dxa"/>
-            <w:tcBorders>
-              <w:top w:val="nil"/>
-              <w:left w:val="nil"/>
-              <w:bottom w:val="nil"/>
-              <w:right w:val="nil"/>
-            </w:tcBorders>
-            <w:shd w:val="clear" w:color="auto" w:fill="auto"/>
-          </w:tcPr>
-          <w:p>
-            <w:pPr>
-              <w:spacing w:before="60" w:after="60"/>
-              <w:jc w:val="center"/>
-              <w:rPr>
-                <w:szCs w:val="24"/>
-              </w:rPr>
-            </w:pPr>
-            <w:r>
-              <w:rPr>
-                <w:szCs w:val="24"/>
-              </w:rPr>
-              <w:t>.5</w:t>
-            </w:r>
-          </w:p>
-        </w:tc>
-        <w:tc>
-          <w:tcPr>
-            <w:tcW w:w="1920" w:type="dxa"/>
-            <w:tcBorders>
-              <w:top w:val="nil"/>
-              <w:left w:val="nil"/>
-              <w:bottom w:val="nil"/>
-              <w:right w:val="nil"/>
-            </w:tcBorders>
-            <w:shd w:val="clear" w:color="auto" w:fill="auto"/>
-          </w:tcPr>
-          <w:p>
-            <w:pPr>
-              <w:tabs>
-                <w:tab w:val="decimal" w:pos="612"/>
-              </w:tabs>
-              <w:spacing w:before="60" w:after="60"/>
-              <w:rPr>
-                <w:szCs w:val="24"/>
-              </w:rPr>
-            </w:pPr>
-            <w:r>
-              <w:rPr>
-                <w:szCs w:val="24"/>
-              </w:rPr>
-              <w:t>6</w:t>
-            </w:r>
-          </w:p>
-        </w:tc>
-      </w:tr>
-      <w:tr>
-        <w:tc>
-          <w:tcPr>
-            <w:tcW w:w="2268" w:type="dxa"/>
-            <w:tcBorders>
-              <w:top w:val="nil"/>
-              <w:left w:val="nil"/>
-              <w:right w:val="nil"/>
-            </w:tcBorders>
-            <w:shd w:val="clear" w:color="auto" w:fill="auto"/>
-          </w:tcPr>
-          <w:p>
-            <w:pPr>
-              <w:spacing w:before="60" w:after="60"/>
-              <w:rPr>
-                <w:szCs w:val="24"/>
-              </w:rPr>
-            </w:pPr>
-            <w:r>
-              <w:rPr>
-                <w:szCs w:val="24"/>
-              </w:rPr>
-              <w:t>large</w:t>
-            </w:r>
-          </w:p>
-        </w:tc>
-        <w:tc>
-          <w:tcPr>
-            <w:tcW w:w="1200" w:type="dxa"/>
-            <w:tcBorders>
-              <w:top w:val="nil"/>
-              <w:left w:val="nil"/>
-              <w:right w:val="nil"/>
-            </w:tcBorders>
-            <w:shd w:val="clear" w:color="auto" w:fill="auto"/>
-          </w:tcPr>
-          <w:p>
-            <w:pPr>
-              <w:spacing w:before="60" w:after="60"/>
-              <w:jc w:val="center"/>
-              <w:rPr>
-                <w:szCs w:val="24"/>
-              </w:rPr>
-            </w:pPr>
-            <w:r>
-              <w:rPr>
-                <w:szCs w:val="24"/>
-              </w:rPr>
-              <w:t>.8</w:t>
-            </w:r>
-          </w:p>
-        </w:tc>
-        <w:tc>
-          <w:tcPr>
-            <w:tcW w:w="1920" w:type="dxa"/>
-            <w:tcBorders>
-              <w:top w:val="nil"/>
-              <w:left w:val="nil"/>
-              <w:right w:val="nil"/>
-            </w:tcBorders>
-            <w:shd w:val="clear" w:color="auto" w:fill="auto"/>
-          </w:tcPr>
-          <w:p>
-            <w:pPr>
-              <w:tabs>
-                <w:tab w:val="decimal" w:pos="612"/>
-              </w:tabs>
-              <w:spacing w:before="60" w:after="60"/>
-              <w:rPr>
-                <w:szCs w:val="24"/>
-              </w:rPr>
-            </w:pPr>
-            <w:r>
-              <w:rPr>
-                <w:szCs w:val="24"/>
-              </w:rPr>
-              <w:t>16</w:t>
-            </w:r>
-          </w:p>
-        </w:tc>
-      </w:tr>
-    </w:tbl>
-    <w:p>
-      <w:pPr>
-        <w:spacing w:before="60" w:after="60"/>
-      </w:pPr>
-      <w:r>
-        <w:t xml:space="preserve">Cohen’s </w:t>
-      </w:r>
-      <w:r>
-        <w:rPr>
-          <w:i/>
-        </w:rPr>
-        <w:t>d</w:t>
-      </w:r>
-      <w:r>
-        <w:t xml:space="preserve"> is not influenced by the ratio of </w:t>
-      </w:r>
-      <w:r>
-        <w:rPr>
-          <w:i/>
-        </w:rPr>
-        <w:t>n</w:t>
-      </w:r>
-      <w:r>
-        <w:rPr>
-          <w:i/>
-          <w:vertAlign w:val="subscript"/>
-        </w:rPr>
-        <w:t>1</w:t>
-      </w:r>
-      <w:r>
-        <w:t xml:space="preserve"> to </w:t>
-      </w:r>
-      <w:r>
-        <w:rPr>
-          <w:i/>
-        </w:rPr>
-        <w:t>n</w:t>
-      </w:r>
-      <w:r>
-        <w:rPr>
-          <w:i/>
-          <w:vertAlign w:val="subscript"/>
-        </w:rPr>
-        <w:t>2</w:t>
-      </w:r>
-      <w:r>
-        <w:t xml:space="preserve">, but </w:t>
-      </w:r>
-      <w:proofErr w:type="spellStart"/>
-      <w:r>
-        <w:rPr>
-          <w:i/>
-        </w:rPr>
-        <w:t>r</w:t>
-      </w:r>
-      <w:r>
-        <w:rPr>
-          <w:i/>
-          <w:vertAlign w:val="subscript"/>
-        </w:rPr>
-        <w:t>pb</w:t>
-      </w:r>
-      <w:proofErr w:type="spellEnd"/>
-      <w:r>
-        <w:t xml:space="preserve"> and eta-squared are.</w:t>
-      </w:r>
-    </w:p>
-    <w:p>
-      <w:pPr>
-        <w:spacing w:before="60" w:after="60"/>
-      </w:pPr>
-    </w:p>
-    <w:p>
-      <w:pPr>
-        <w:spacing w:before="60" w:after="60"/>
-        <w:rPr>
-          <w:b/>
-          <w:sz w:val="28"/>
-          <w:szCs w:val="28"/>
-        </w:rPr>
-      </w:pPr>
-      <w:r>
-        <w:rPr>
-          <w:b/>
-          <w:sz w:val="28"/>
-          <w:szCs w:val="28"/>
-        </w:rPr>
-        <w:t>Pearson Correlation Coefficient</w:t>
-      </w:r>
-    </w:p>
-    <w:p>
-      <w:pPr>
-        <w:spacing w:before="60" w:after="60"/>
-        <w:rPr>
-          <w:b/>
-        </w:rPr>
-      </w:pPr>
-    </w:p>
-    <w:tbl>
-      <w:tblPr>
-        <w:tblW w:w="0" w:type="auto"/>
-        <w:tblBorders>
-          <w:top w:val="single" w:sz="4" w:space="0" w:color="auto"/>
-          <w:left w:val="single" w:sz="4" w:space="0" w:color="auto"/>
-          <w:bottom w:val="single" w:sz="4" w:space="0" w:color="auto"/>
-          <w:right w:val="single" w:sz="4" w:space="0" w:color="auto"/>
-          <w:insideH w:val="single" w:sz="4" w:space="0" w:color="auto"/>
-          <w:insideV w:val="single" w:sz="4" w:space="0" w:color="auto"/>
-        </w:tblBorders>
-        <w:tblLook w:val="01E0" w:firstRow="1" w:lastRow="1" w:firstColumn="1" w:lastColumn="1" w:noHBand="0" w:noVBand="0"/>
-      </w:tblPr>
-      <w:tblGrid>
-        <w:gridCol w:w="2268"/>
-        <w:gridCol w:w="1200"/>
-        <w:gridCol w:w="1920"/>
-      </w:tblGrid>
-      <w:tr>
-        <w:tc>
-          <w:tcPr>
-            <w:tcW w:w="2268" w:type="dxa"/>
-            <w:tcBorders>
-              <w:left w:val="nil"/>
-              <w:bottom w:val="single" w:sz="4" w:space="0" w:color="auto"/>
-              <w:right w:val="nil"/>
-            </w:tcBorders>
-            <w:shd w:val="clear" w:color="auto" w:fill="auto"/>
-          </w:tcPr>
-          <w:p>
-            <w:pPr>
-              <w:spacing w:before="60" w:after="60"/>
-              <w:rPr>
-                <w:szCs w:val="24"/>
-              </w:rPr>
-            </w:pPr>
-            <w:r>
-              <w:rPr>
-                <w:szCs w:val="24"/>
-              </w:rPr>
-              <w:t>Size of effect</w:t>
-            </w:r>
-          </w:p>
-        </w:tc>
-        <w:tc>
-          <w:tcPr>
-            <w:tcW w:w="1200" w:type="dxa"/>
-            <w:tcBorders>
-              <w:left w:val="nil"/>
-              <w:bottom w:val="single" w:sz="4" w:space="0" w:color="auto"/>
-              <w:right w:val="nil"/>
-            </w:tcBorders>
-            <w:shd w:val="clear" w:color="auto" w:fill="auto"/>
-          </w:tcPr>
-          <w:p>
-            <w:pPr>
-              <w:spacing w:before="60" w:after="60"/>
-              <w:jc w:val="center"/>
-              <w:rPr>
-                <w:szCs w:val="24"/>
-              </w:rPr>
-            </w:pPr>
-            <w:r>
-              <w:rPr>
-                <w:rFonts w:cs="Arial"/>
-                <w:i/>
-                <w:szCs w:val="24"/>
-              </w:rPr>
-              <w:t>ρ</w:t>
-            </w:r>
-          </w:p>
-        </w:tc>
-        <w:tc>
-          <w:tcPr>
-            <w:tcW w:w="1920" w:type="dxa"/>
-            <w:tcBorders>
-              <w:left w:val="nil"/>
-              <w:bottom w:val="single" w:sz="4" w:space="0" w:color="auto"/>
-              <w:right w:val="nil"/>
-            </w:tcBorders>
-            <w:shd w:val="clear" w:color="auto" w:fill="auto"/>
-          </w:tcPr>
-          <w:p>
-            <w:pPr>
-              <w:spacing w:before="60" w:after="60"/>
-              <w:jc w:val="center"/>
-              <w:rPr>
-                <w:szCs w:val="24"/>
-              </w:rPr>
-            </w:pPr>
-            <w:r>
-              <w:rPr>
-                <w:szCs w:val="24"/>
-              </w:rPr>
-              <w:t>% variance</w:t>
-            </w:r>
-          </w:p>
-        </w:tc>
-      </w:tr>
-      <w:tr>
-        <w:tc>
-          <w:tcPr>
-            <w:tcW w:w="2268" w:type="dxa"/>
-            <w:tcBorders>
-              <w:left w:val="nil"/>
-              <w:bottom w:val="nil"/>
-              <w:right w:val="nil"/>
-            </w:tcBorders>
-            <w:shd w:val="clear" w:color="auto" w:fill="auto"/>
-          </w:tcPr>
-          <w:p>
-            <w:pPr>
-              <w:spacing w:before="60" w:after="60"/>
-              <w:rPr>
-                <w:szCs w:val="24"/>
-              </w:rPr>
-            </w:pPr>
-            <w:r>
-              <w:rPr>
-                <w:szCs w:val="24"/>
-              </w:rPr>
-              <w:t>small</w:t>
-            </w:r>
-          </w:p>
-        </w:tc>
-        <w:tc>
-          <w:tcPr>
-            <w:tcW w:w="1200" w:type="dxa"/>
-            <w:tcBorders>
-              <w:left w:val="nil"/>
-              <w:bottom w:val="nil"/>
-              <w:right w:val="nil"/>
-            </w:tcBorders>
-            <w:shd w:val="clear" w:color="auto" w:fill="auto"/>
-          </w:tcPr>
-          <w:p>
-            <w:pPr>
-              <w:spacing w:before="60" w:after="60"/>
-              <w:jc w:val="center"/>
-              <w:rPr>
-                <w:szCs w:val="24"/>
-              </w:rPr>
-            </w:pPr>
-            <w:r>
-              <w:rPr>
-                <w:szCs w:val="24"/>
-              </w:rPr>
-              <w:t>.1</w:t>
-            </w:r>
-          </w:p>
-        </w:tc>
-        <w:tc>
-          <w:tcPr>
-            <w:tcW w:w="1920" w:type="dxa"/>
-            <w:tcBorders>
-              <w:left w:val="nil"/>
-              <w:bottom w:val="nil"/>
-              <w:right w:val="nil"/>
-            </w:tcBorders>
-            <w:shd w:val="clear" w:color="auto" w:fill="auto"/>
-          </w:tcPr>
-          <w:p>
-            <w:pPr>
-              <w:tabs>
-                <w:tab w:val="decimal" w:pos="612"/>
-              </w:tabs>
-              <w:spacing w:before="60" w:after="60"/>
-              <w:rPr>
-                <w:szCs w:val="24"/>
-              </w:rPr>
-            </w:pPr>
-            <w:r>
-              <w:rPr>
-                <w:szCs w:val="24"/>
-              </w:rPr>
-              <w:t>1</w:t>
-            </w:r>
-          </w:p>
-        </w:tc>
-      </w:tr>
-      <w:tr>
-        <w:tc>
-          <w:tcPr>
-            <w:tcW w:w="2268" w:type="dxa"/>
-            <w:tcBorders>
-              <w:top w:val="nil"/>
-              <w:left w:val="nil"/>
-              <w:bottom w:val="nil"/>
-              <w:right w:val="nil"/>
-            </w:tcBorders>
-            <w:shd w:val="clear" w:color="auto" w:fill="auto"/>
-          </w:tcPr>
-          <w:p>
-            <w:pPr>
-              <w:spacing w:before="60" w:after="60"/>
-              <w:rPr>
-                <w:szCs w:val="24"/>
-              </w:rPr>
-            </w:pPr>
-            <w:r>
-              <w:rPr>
-                <w:szCs w:val="24"/>
-              </w:rPr>
-              <w:t>medium</w:t>
-            </w:r>
-          </w:p>
-        </w:tc>
-        <w:tc>
-          <w:tcPr>
-            <w:tcW w:w="1200" w:type="dxa"/>
-            <w:tcBorders>
-              <w:top w:val="nil"/>
-              <w:left w:val="nil"/>
-              <w:bottom w:val="nil"/>
-              <w:right w:val="nil"/>
-            </w:tcBorders>
-            <w:shd w:val="clear" w:color="auto" w:fill="auto"/>
-          </w:tcPr>
-          <w:p>
-            <w:pPr>
-              <w:spacing w:before="60" w:after="60"/>
-              <w:jc w:val="center"/>
-              <w:rPr>
-                <w:szCs w:val="24"/>
-              </w:rPr>
-            </w:pPr>
-            <w:r>
-              <w:rPr>
-                <w:szCs w:val="24"/>
-              </w:rPr>
-              <w:t>.3</w:t>
-            </w:r>
-          </w:p>
-        </w:tc>
-        <w:tc>
-          <w:tcPr>
-            <w:tcW w:w="1920" w:type="dxa"/>
-            <w:tcBorders>
-              <w:top w:val="nil"/>
-              <w:left w:val="nil"/>
-              <w:bottom w:val="nil"/>
-              <w:right w:val="nil"/>
-            </w:tcBorders>
-            <w:shd w:val="clear" w:color="auto" w:fill="auto"/>
-          </w:tcPr>
-          <w:p>
-            <w:pPr>
-              <w:tabs>
-                <w:tab w:val="decimal" w:pos="612"/>
-              </w:tabs>
-              <w:spacing w:before="60" w:after="60"/>
-              <w:rPr>
-                <w:szCs w:val="24"/>
-              </w:rPr>
-            </w:pPr>
-            <w:r>
-              <w:rPr>
-                <w:szCs w:val="24"/>
-              </w:rPr>
-              <w:t>9</w:t>
-            </w:r>
-          </w:p>
-        </w:tc>
-      </w:tr>
-      <w:tr>
-        <w:tc>
-          <w:tcPr>
-            <w:tcW w:w="2268" w:type="dxa"/>
-            <w:tcBorders>
-              <w:top w:val="nil"/>
-              <w:left w:val="nil"/>
-              <w:right w:val="nil"/>
-            </w:tcBorders>
-            <w:shd w:val="clear" w:color="auto" w:fill="auto"/>
-          </w:tcPr>
-          <w:p>
-            <w:pPr>
-              <w:spacing w:before="60" w:after="60"/>
-              <w:rPr>
-                <w:szCs w:val="24"/>
-              </w:rPr>
-            </w:pPr>
-            <w:r>
-              <w:rPr>
-                <w:szCs w:val="24"/>
-              </w:rPr>
-              <w:t>large</w:t>
-            </w:r>
-          </w:p>
-        </w:tc>
-        <w:tc>
-          <w:tcPr>
-            <w:tcW w:w="1200" w:type="dxa"/>
-            <w:tcBorders>
-              <w:top w:val="nil"/>
-              <w:left w:val="nil"/>
-              <w:right w:val="nil"/>
-            </w:tcBorders>
-            <w:shd w:val="clear" w:color="auto" w:fill="auto"/>
-          </w:tcPr>
-          <w:p>
-            <w:pPr>
-              <w:spacing w:before="60" w:after="60"/>
-              <w:jc w:val="center"/>
-              <w:rPr>
-                <w:szCs w:val="24"/>
-              </w:rPr>
-            </w:pPr>
-            <w:r>
-              <w:rPr>
-                <w:szCs w:val="24"/>
-              </w:rPr>
-              <w:t>.5</w:t>
-            </w:r>
-          </w:p>
-        </w:tc>
-        <w:tc>
-          <w:tcPr>
-            <w:tcW w:w="1920" w:type="dxa"/>
-            <w:tcBorders>
-              <w:top w:val="nil"/>
-              <w:left w:val="nil"/>
-              <w:right w:val="nil"/>
-            </w:tcBorders>
-            <w:shd w:val="clear" w:color="auto" w:fill="auto"/>
-          </w:tcPr>
-          <w:p>
-            <w:pPr>
-              <w:tabs>
-                <w:tab w:val="decimal" w:pos="612"/>
-              </w:tabs>
-              <w:spacing w:before="60" w:after="60"/>
-              <w:rPr>
-                <w:szCs w:val="24"/>
-              </w:rPr>
-            </w:pPr>
-            <w:r>
-              <w:rPr>
-                <w:szCs w:val="24"/>
-              </w:rPr>
-              <w:t>25</w:t>
-            </w:r>
-          </w:p>
-        </w:tc>
-      </w:tr>
-    </w:tbl>
-    <w:p>
-      <w:pPr>
-        <w:spacing w:before="60" w:after="60"/>
-      </w:pPr>
-    </w:p>
-    <w:p>
-      <w:pPr>
-        <w:spacing w:before="60" w:after="60"/>
-        <w:rPr>
-          <w:b/>
-          <w:sz w:val="28"/>
-          <w:szCs w:val="28"/>
-        </w:rPr>
-      </w:pPr>
-      <w:r>
-        <w:br w:type="page"/>
-      </w:r>
-      <w:r>
-        <w:rPr>
-          <w:b/>
-          <w:sz w:val="28"/>
-          <w:szCs w:val="28"/>
-        </w:rPr>
-        <w:lastRenderedPageBreak/>
-        <w:t>Contingency Table Analysis</w:t>
-      </w:r>
-    </w:p>
-    <w:tbl>
-      <w:tblPr>
-        <w:tblW w:w="0" w:type="auto"/>
-        <w:tblBorders>
-          <w:top w:val="single" w:sz="4" w:space="0" w:color="auto"/>
-          <w:left w:val="single" w:sz="4" w:space="0" w:color="auto"/>
-          <w:bottom w:val="single" w:sz="4" w:space="0" w:color="auto"/>
-          <w:right w:val="single" w:sz="4" w:space="0" w:color="auto"/>
-          <w:insideH w:val="single" w:sz="4" w:space="0" w:color="auto"/>
-          <w:insideV w:val="single" w:sz="4" w:space="0" w:color="auto"/>
-        </w:tblBorders>
-        <w:tblLook w:val="01E0" w:firstRow="1" w:lastRow="1" w:firstColumn="1" w:lastColumn="1" w:noHBand="0" w:noVBand="0"/>
-      </w:tblPr>
-      <w:tblGrid>
-        <w:gridCol w:w="2268"/>
-        <w:gridCol w:w="1200"/>
-        <w:gridCol w:w="1920"/>
-      </w:tblGrid>
-      <w:tr>
-        <w:tc>
-          <w:tcPr>
-            <w:tcW w:w="2268" w:type="dxa"/>
-            <w:tcBorders>
-              <w:left w:val="nil"/>
-              <w:bottom w:val="single" w:sz="4" w:space="0" w:color="auto"/>
-              <w:right w:val="nil"/>
-            </w:tcBorders>
-            <w:shd w:val="clear" w:color="auto" w:fill="auto"/>
-          </w:tcPr>
-          <w:p>
-            <w:pPr>
-              <w:spacing w:before="60" w:after="60"/>
-              <w:rPr>
-                <w:szCs w:val="24"/>
-              </w:rPr>
-            </w:pPr>
-            <w:r>
-              <w:rPr>
-                <w:szCs w:val="24"/>
-              </w:rPr>
-              <w:t>Size of effect</w:t>
-            </w:r>
-          </w:p>
-        </w:tc>
-        <w:tc>
-          <w:tcPr>
-            <w:tcW w:w="1200" w:type="dxa"/>
-            <w:tcBorders>
-              <w:left w:val="nil"/>
-              <w:bottom w:val="single" w:sz="4" w:space="0" w:color="auto"/>
-              <w:right w:val="nil"/>
-            </w:tcBorders>
-            <w:shd w:val="clear" w:color="auto" w:fill="auto"/>
-          </w:tcPr>
-          <w:p>
-            <w:pPr>
-              <w:spacing w:before="60" w:after="60"/>
-              <w:jc w:val="center"/>
-              <w:rPr>
-                <w:szCs w:val="24"/>
-              </w:rPr>
-            </w:pPr>
-            <w:r>
-              <w:rPr>
-                <w:i/>
-                <w:szCs w:val="24"/>
-              </w:rPr>
-              <w:t>w</w:t>
-            </w:r>
-            <w:r>
-              <w:rPr>
-                <w:szCs w:val="24"/>
-              </w:rPr>
-              <w:t xml:space="preserve"> = </w:t>
-            </w:r>
-            <w:r>
-              <w:rPr>
-                <w:szCs w:val="24"/>
-              </w:rPr>
-              <w:sym w:font="Symbol" w:char="F066"/>
-            </w:r>
-          </w:p>
-        </w:tc>
-        <w:tc>
-          <w:tcPr>
-            <w:tcW w:w="1920" w:type="dxa"/>
-            <w:tcBorders>
-              <w:left w:val="nil"/>
-              <w:bottom w:val="single" w:sz="4" w:space="0" w:color="auto"/>
-              <w:right w:val="nil"/>
-            </w:tcBorders>
-            <w:shd w:val="clear" w:color="auto" w:fill="auto"/>
-          </w:tcPr>
-          <w:p>
-            <w:pPr>
-              <w:spacing w:before="60" w:after="60"/>
-              <w:jc w:val="center"/>
-              <w:rPr>
-                <w:szCs w:val="24"/>
-              </w:rPr>
-            </w:pPr>
-            <w:r>
-              <w:rPr>
-                <w:szCs w:val="24"/>
-              </w:rPr>
-              <w:t>odds ratio*</w:t>
-            </w:r>
-          </w:p>
-        </w:tc>
-      </w:tr>
-      <w:tr>
-        <w:tc>
-          <w:tcPr>
-            <w:tcW w:w="2268" w:type="dxa"/>
-            <w:tcBorders>
-              <w:left w:val="nil"/>
-              <w:bottom w:val="nil"/>
-              <w:right w:val="nil"/>
-            </w:tcBorders>
-            <w:shd w:val="clear" w:color="auto" w:fill="auto"/>
-          </w:tcPr>
-          <w:p>
-            <w:pPr>
-              <w:spacing w:before="60" w:after="60"/>
-              <w:rPr>
-                <w:szCs w:val="24"/>
-              </w:rPr>
-            </w:pPr>
-            <w:r>
-              <w:rPr>
-                <w:szCs w:val="24"/>
-              </w:rPr>
-              <w:t>small</w:t>
-            </w:r>
-          </w:p>
-        </w:tc>
-        <w:tc>
-          <w:tcPr>
-            <w:tcW w:w="1200" w:type="dxa"/>
-            <w:tcBorders>
-              <w:left w:val="nil"/>
-              <w:bottom w:val="nil"/>
-              <w:right w:val="nil"/>
-            </w:tcBorders>
-            <w:shd w:val="clear" w:color="auto" w:fill="auto"/>
-          </w:tcPr>
-          <w:p>
-            <w:pPr>
-              <w:spacing w:before="60" w:after="60"/>
-              <w:jc w:val="center"/>
-              <w:rPr>
-                <w:szCs w:val="24"/>
-              </w:rPr>
-            </w:pPr>
-            <w:r>
-              <w:rPr>
-                <w:szCs w:val="24"/>
-              </w:rPr>
-              <w:t>.1</w:t>
-            </w:r>
-          </w:p>
-        </w:tc>
-        <w:tc>
-          <w:tcPr>
-            <w:tcW w:w="1920" w:type="dxa"/>
-            <w:tcBorders>
-              <w:left w:val="nil"/>
-              <w:bottom w:val="nil"/>
-              <w:right w:val="nil"/>
-            </w:tcBorders>
-            <w:shd w:val="clear" w:color="auto" w:fill="auto"/>
-          </w:tcPr>
-          <w:p>
-            <w:pPr>
-              <w:tabs>
-                <w:tab w:val="decimal" w:pos="612"/>
-              </w:tabs>
-              <w:spacing w:before="60" w:after="60"/>
-              <w:rPr>
-                <w:szCs w:val="24"/>
-              </w:rPr>
-            </w:pPr>
-            <w:r>
-              <w:rPr>
-                <w:szCs w:val="24"/>
-              </w:rPr>
-              <w:t>1.49</w:t>
-            </w:r>
-          </w:p>
-        </w:tc>
-      </w:tr>
-      <w:tr>
-        <w:tc>
-          <w:tcPr>
-            <w:tcW w:w="2268" w:type="dxa"/>
-            <w:tcBorders>
-              <w:top w:val="nil"/>
-              <w:left w:val="nil"/>
-              <w:bottom w:val="nil"/>
-              <w:right w:val="nil"/>
-            </w:tcBorders>
-            <w:shd w:val="clear" w:color="auto" w:fill="auto"/>
-          </w:tcPr>
-          <w:p>
-            <w:pPr>
-              <w:spacing w:before="60" w:after="60"/>
-              <w:rPr>
-                <w:szCs w:val="24"/>
-              </w:rPr>
-            </w:pPr>
-            <w:r>
-              <w:rPr>
-                <w:szCs w:val="24"/>
-              </w:rPr>
-              <w:t>medium</w:t>
-            </w:r>
-          </w:p>
-        </w:tc>
-        <w:tc>
-          <w:tcPr>
-            <w:tcW w:w="1200" w:type="dxa"/>
-            <w:tcBorders>
-              <w:top w:val="nil"/>
-              <w:left w:val="nil"/>
-              <w:bottom w:val="nil"/>
-              <w:right w:val="nil"/>
-            </w:tcBorders>
-            <w:shd w:val="clear" w:color="auto" w:fill="auto"/>
-          </w:tcPr>
-          <w:p>
-            <w:pPr>
-              <w:spacing w:before="60" w:after="60"/>
-              <w:jc w:val="center"/>
-              <w:rPr>
-                <w:szCs w:val="24"/>
-              </w:rPr>
-            </w:pPr>
-            <w:r>
-              <w:rPr>
-                <w:szCs w:val="24"/>
-              </w:rPr>
-              <w:t>.3</w:t>
-            </w:r>
-          </w:p>
-        </w:tc>
-        <w:tc>
-          <w:tcPr>
-            <w:tcW w:w="1920" w:type="dxa"/>
-            <w:tcBorders>
-              <w:top w:val="nil"/>
-              <w:left w:val="nil"/>
-              <w:bottom w:val="nil"/>
-              <w:right w:val="nil"/>
-            </w:tcBorders>
-            <w:shd w:val="clear" w:color="auto" w:fill="auto"/>
-          </w:tcPr>
-          <w:p>
-            <w:pPr>
-              <w:tabs>
-                <w:tab w:val="decimal" w:pos="612"/>
-              </w:tabs>
-              <w:spacing w:before="60" w:after="60"/>
-              <w:rPr>
-                <w:szCs w:val="24"/>
-              </w:rPr>
-            </w:pPr>
-            <w:r>
-              <w:rPr>
-                <w:szCs w:val="24"/>
-              </w:rPr>
-              <w:t>3.45</w:t>
-            </w:r>
-          </w:p>
-        </w:tc>
-      </w:tr>
-      <w:tr>
-        <w:tc>
-          <w:tcPr>
-            <w:tcW w:w="2268" w:type="dxa"/>
-            <w:tcBorders>
-              <w:top w:val="nil"/>
-              <w:left w:val="nil"/>
-              <w:right w:val="nil"/>
-            </w:tcBorders>
-            <w:shd w:val="clear" w:color="auto" w:fill="auto"/>
-          </w:tcPr>
-          <w:p>
-            <w:pPr>
-              <w:spacing w:before="60" w:after="60"/>
-              <w:rPr>
-                <w:szCs w:val="24"/>
-              </w:rPr>
-            </w:pPr>
-            <w:r>
-              <w:rPr>
-                <w:szCs w:val="24"/>
-              </w:rPr>
-              <w:t>large</w:t>
-            </w:r>
-          </w:p>
-        </w:tc>
-        <w:tc>
-          <w:tcPr>
-            <w:tcW w:w="1200" w:type="dxa"/>
-            <w:tcBorders>
-              <w:top w:val="nil"/>
-              <w:left w:val="nil"/>
-              <w:right w:val="nil"/>
-            </w:tcBorders>
-            <w:shd w:val="clear" w:color="auto" w:fill="auto"/>
-          </w:tcPr>
-          <w:p>
-            <w:pPr>
-              <w:spacing w:before="60" w:after="60"/>
-              <w:jc w:val="center"/>
-              <w:rPr>
-                <w:szCs w:val="24"/>
-              </w:rPr>
-            </w:pPr>
-            <w:r>
-              <w:rPr>
-                <w:szCs w:val="24"/>
-              </w:rPr>
-              <w:t>.5</w:t>
-            </w:r>
-          </w:p>
-        </w:tc>
-        <w:tc>
-          <w:tcPr>
-            <w:tcW w:w="1920" w:type="dxa"/>
-            <w:tcBorders>
-              <w:top w:val="nil"/>
-              <w:left w:val="nil"/>
-              <w:right w:val="nil"/>
-            </w:tcBorders>
-            <w:shd w:val="clear" w:color="auto" w:fill="auto"/>
-          </w:tcPr>
-          <w:p>
-            <w:pPr>
-              <w:tabs>
-                <w:tab w:val="decimal" w:pos="612"/>
-              </w:tabs>
-              <w:spacing w:before="60" w:after="60"/>
-              <w:rPr>
-                <w:szCs w:val="24"/>
-              </w:rPr>
-            </w:pPr>
-            <w:r>
-              <w:rPr>
-                <w:szCs w:val="24"/>
-              </w:rPr>
-              <w:t>9</w:t>
-            </w:r>
-          </w:p>
-        </w:tc>
-      </w:tr>
-    </w:tbl>
-    <w:p>
-      <w:pPr>
-        <w:spacing w:before="60" w:after="60"/>
-      </w:pPr>
-      <w:r>
-        <w:t>*For a 2 x 2 table with both marginals distributed uniformly.</w:t>
-      </w:r>
-    </w:p>
-    <w:p>
-      <w:pPr>
-        <w:spacing w:before="60" w:after="60"/>
-      </w:pPr>
-    </w:p>
-    <w:p>
-      <w:pPr>
-        <w:spacing w:before="60" w:after="60"/>
-        <w:rPr>
-          <w:b/>
-          <w:sz w:val="28"/>
-          <w:szCs w:val="28"/>
-        </w:rPr>
-      </w:pPr>
-      <w:r>
-        <w:rPr>
-          <w:b/>
-          <w:sz w:val="28"/>
-          <w:szCs w:val="28"/>
-        </w:rPr>
-        <w:t>ANOVA Effect</w:t>
-      </w:r>
-    </w:p>
-    <w:tbl>
-      <w:tblPr>
-        <w:tblW w:w="0" w:type="auto"/>
-        <w:tblBorders>
-          <w:top w:val="single" w:sz="4" w:space="0" w:color="auto"/>
-          <w:left w:val="single" w:sz="4" w:space="0" w:color="auto"/>
-          <w:bottom w:val="single" w:sz="4" w:space="0" w:color="auto"/>
-          <w:right w:val="single" w:sz="4" w:space="0" w:color="auto"/>
-          <w:insideH w:val="single" w:sz="4" w:space="0" w:color="auto"/>
-          <w:insideV w:val="single" w:sz="4" w:space="0" w:color="auto"/>
-        </w:tblBorders>
-        <w:tblLook w:val="01E0" w:firstRow="1" w:lastRow="1" w:firstColumn="1" w:lastColumn="1" w:noHBand="0" w:noVBand="0"/>
-      </w:tblPr>
-      <w:tblGrid>
-        <w:gridCol w:w="2268"/>
-        <w:gridCol w:w="1200"/>
-        <w:gridCol w:w="1920"/>
-      </w:tblGrid>
-      <w:tr>
-        <w:tc>
-          <w:tcPr>
-            <w:tcW w:w="2268" w:type="dxa"/>
-            <w:tcBorders>
-              <w:left w:val="nil"/>
-              <w:bottom w:val="single" w:sz="4" w:space="0" w:color="auto"/>
-              <w:right w:val="nil"/>
-            </w:tcBorders>
-            <w:shd w:val="clear" w:color="auto" w:fill="auto"/>
-          </w:tcPr>
-          <w:p>
-            <w:pPr>
-              <w:spacing w:before="60" w:after="60"/>
-              <w:rPr>
-                <w:szCs w:val="24"/>
-              </w:rPr>
-            </w:pPr>
-            <w:r>
-              <w:rPr>
-                <w:szCs w:val="24"/>
-              </w:rPr>
-              <w:t>Size of effect</w:t>
-            </w:r>
-          </w:p>
-        </w:tc>
-        <w:tc>
-          <w:tcPr>
-            <w:tcW w:w="1200" w:type="dxa"/>
-            <w:tcBorders>
-              <w:left w:val="nil"/>
-              <w:bottom w:val="single" w:sz="4" w:space="0" w:color="auto"/>
-              <w:right w:val="nil"/>
-            </w:tcBorders>
-            <w:shd w:val="clear" w:color="auto" w:fill="auto"/>
-          </w:tcPr>
-          <w:p>
-            <w:pPr>
-              <w:spacing w:before="60" w:after="60"/>
-              <w:jc w:val="center"/>
-              <w:rPr>
-                <w:szCs w:val="24"/>
-              </w:rPr>
-            </w:pPr>
-            <w:r>
-              <w:rPr>
-                <w:i/>
-                <w:szCs w:val="24"/>
-              </w:rPr>
-              <w:t>f</w:t>
-            </w:r>
-          </w:p>
-        </w:tc>
-        <w:tc>
-          <w:tcPr>
-            <w:tcW w:w="1920" w:type="dxa"/>
-            <w:tcBorders>
-              <w:left w:val="nil"/>
-              <w:bottom w:val="single" w:sz="4" w:space="0" w:color="auto"/>
-              <w:right w:val="nil"/>
-            </w:tcBorders>
-            <w:shd w:val="clear" w:color="auto" w:fill="auto"/>
-          </w:tcPr>
-          <w:p>
-            <w:pPr>
-              <w:spacing w:before="60" w:after="60"/>
-              <w:jc w:val="center"/>
-              <w:rPr>
-                <w:szCs w:val="24"/>
-              </w:rPr>
-            </w:pPr>
-            <w:r>
-              <w:rPr>
-                <w:szCs w:val="24"/>
-              </w:rPr>
-              <w:t>% of variance</w:t>
-            </w:r>
-          </w:p>
-        </w:tc>
-      </w:tr>
-      <w:tr>
-        <w:tc>
-          <w:tcPr>
-            <w:tcW w:w="2268" w:type="dxa"/>
-            <w:tcBorders>
-              <w:left w:val="nil"/>
-              <w:bottom w:val="nil"/>
-              <w:right w:val="nil"/>
-            </w:tcBorders>
-            <w:shd w:val="clear" w:color="auto" w:fill="auto"/>
-          </w:tcPr>
-          <w:p>
-            <w:pPr>
-              <w:spacing w:before="60" w:after="60"/>
-              <w:rPr>
-                <w:szCs w:val="24"/>
-              </w:rPr>
-            </w:pPr>
-            <w:r>
-              <w:rPr>
-                <w:szCs w:val="24"/>
-              </w:rPr>
-              <w:t>small</w:t>
-            </w:r>
-          </w:p>
-        </w:tc>
-        <w:tc>
-          <w:tcPr>
-            <w:tcW w:w="1200" w:type="dxa"/>
-            <w:tcBorders>
-              <w:left w:val="nil"/>
-              <w:bottom w:val="nil"/>
-              <w:right w:val="nil"/>
-            </w:tcBorders>
-            <w:shd w:val="clear" w:color="auto" w:fill="auto"/>
-          </w:tcPr>
-          <w:p>
-            <w:pPr>
-              <w:tabs>
-                <w:tab w:val="decimal" w:pos="372"/>
-              </w:tabs>
-              <w:spacing w:before="60" w:after="60"/>
-              <w:rPr>
-                <w:szCs w:val="24"/>
-              </w:rPr>
-            </w:pPr>
-            <w:r>
-              <w:rPr>
-                <w:szCs w:val="24"/>
-              </w:rPr>
-              <w:t>.1</w:t>
-            </w:r>
-          </w:p>
-        </w:tc>
-        <w:tc>
-          <w:tcPr>
-            <w:tcW w:w="1920" w:type="dxa"/>
-            <w:tcBorders>
-              <w:left w:val="nil"/>
-              <w:bottom w:val="nil"/>
-              <w:right w:val="nil"/>
-            </w:tcBorders>
-            <w:shd w:val="clear" w:color="auto" w:fill="auto"/>
-          </w:tcPr>
-          <w:p>
-            <w:pPr>
-              <w:tabs>
-                <w:tab w:val="decimal" w:pos="612"/>
-              </w:tabs>
-              <w:spacing w:before="60" w:after="60"/>
-              <w:rPr>
-                <w:szCs w:val="24"/>
-              </w:rPr>
-            </w:pPr>
-            <w:r>
-              <w:rPr>
-                <w:szCs w:val="24"/>
-              </w:rPr>
-              <w:t>1</w:t>
-            </w:r>
-          </w:p>
-        </w:tc>
-      </w:tr>
-      <w:tr>
-        <w:tc>
-          <w:tcPr>
-            <w:tcW w:w="2268" w:type="dxa"/>
-            <w:tcBorders>
-              <w:top w:val="nil"/>
-              <w:left w:val="nil"/>
-              <w:bottom w:val="nil"/>
-              <w:right w:val="nil"/>
-            </w:tcBorders>
-            <w:shd w:val="clear" w:color="auto" w:fill="auto"/>
-          </w:tcPr>
-          <w:p>
-            <w:pPr>
-              <w:spacing w:before="60" w:after="60"/>
-              <w:rPr>
-                <w:szCs w:val="24"/>
-              </w:rPr>
-            </w:pPr>
-            <w:r>
-              <w:rPr>
-                <w:szCs w:val="24"/>
-              </w:rPr>
-              <w:t>medium</w:t>
-            </w:r>
-          </w:p>
-        </w:tc>
-        <w:tc>
-          <w:tcPr>
-            <w:tcW w:w="1200" w:type="dxa"/>
-            <w:tcBorders>
-              <w:top w:val="nil"/>
-              <w:left w:val="nil"/>
-              <w:bottom w:val="nil"/>
-              <w:right w:val="nil"/>
-            </w:tcBorders>
-            <w:shd w:val="clear" w:color="auto" w:fill="auto"/>
-          </w:tcPr>
-          <w:p>
-            <w:pPr>
-              <w:tabs>
-                <w:tab w:val="decimal" w:pos="372"/>
-              </w:tabs>
-              <w:spacing w:before="60" w:after="60"/>
-              <w:rPr>
-                <w:szCs w:val="24"/>
-              </w:rPr>
-            </w:pPr>
-            <w:r>
-              <w:rPr>
-                <w:szCs w:val="24"/>
-              </w:rPr>
-              <w:t>.25</w:t>
-            </w:r>
-          </w:p>
-        </w:tc>
-        <w:tc>
-          <w:tcPr>
-            <w:tcW w:w="1920" w:type="dxa"/>
-            <w:tcBorders>
-              <w:top w:val="nil"/>
-              <w:left w:val="nil"/>
-              <w:bottom w:val="nil"/>
-              <w:right w:val="nil"/>
-            </w:tcBorders>
-            <w:shd w:val="clear" w:color="auto" w:fill="auto"/>
-          </w:tcPr>
-          <w:p>
-            <w:pPr>
-              <w:tabs>
-                <w:tab w:val="decimal" w:pos="612"/>
-              </w:tabs>
-              <w:spacing w:before="60" w:after="60"/>
-              <w:rPr>
-                <w:szCs w:val="24"/>
-              </w:rPr>
-            </w:pPr>
-            <w:r>
-              <w:rPr>
-                <w:szCs w:val="24"/>
-              </w:rPr>
-              <w:t>6</w:t>
-            </w:r>
-          </w:p>
-        </w:tc>
-      </w:tr>
-      <w:tr>
-        <w:tc>
-          <w:tcPr>
-            <w:tcW w:w="2268" w:type="dxa"/>
-            <w:tcBorders>
-              <w:top w:val="nil"/>
-              <w:left w:val="nil"/>
-              <w:right w:val="nil"/>
-            </w:tcBorders>
-            <w:shd w:val="clear" w:color="auto" w:fill="auto"/>
-          </w:tcPr>
-          <w:p>
-            <w:pPr>
-              <w:spacing w:before="60" w:after="60"/>
-              <w:rPr>
-                <w:szCs w:val="24"/>
-              </w:rPr>
-            </w:pPr>
-            <w:r>
-              <w:rPr>
-                <w:szCs w:val="24"/>
-              </w:rPr>
-              <w:t>large</w:t>
-            </w:r>
-          </w:p>
-        </w:tc>
-        <w:tc>
-          <w:tcPr>
-            <w:tcW w:w="1200" w:type="dxa"/>
-            <w:tcBorders>
-              <w:top w:val="nil"/>
-              <w:left w:val="nil"/>
-              <w:right w:val="nil"/>
-            </w:tcBorders>
-            <w:shd w:val="clear" w:color="auto" w:fill="auto"/>
-          </w:tcPr>
-          <w:p>
-            <w:pPr>
-              <w:tabs>
-                <w:tab w:val="decimal" w:pos="372"/>
-              </w:tabs>
-              <w:spacing w:before="60" w:after="60"/>
-              <w:rPr>
-                <w:szCs w:val="24"/>
-              </w:rPr>
-            </w:pPr>
-            <w:r>
-              <w:rPr>
-                <w:szCs w:val="24"/>
-              </w:rPr>
-              <w:t>.4</w:t>
-            </w:r>
-          </w:p>
-        </w:tc>
-        <w:tc>
-          <w:tcPr>
-            <w:tcW w:w="1920" w:type="dxa"/>
-            <w:tcBorders>
-              <w:top w:val="nil"/>
-              <w:left w:val="nil"/>
-              <w:right w:val="nil"/>
-            </w:tcBorders>
-            <w:shd w:val="clear" w:color="auto" w:fill="auto"/>
-          </w:tcPr>
-          <w:p>
-            <w:pPr>
-              <w:tabs>
-                <w:tab w:val="decimal" w:pos="612"/>
-              </w:tabs>
-              <w:spacing w:before="60" w:after="60"/>
-              <w:rPr>
-                <w:szCs w:val="24"/>
-              </w:rPr>
-            </w:pPr>
-            <w:r>
-              <w:rPr>
-                <w:szCs w:val="24"/>
-              </w:rPr>
-              <w:t>14</w:t>
-            </w:r>
-          </w:p>
-        </w:tc>
-      </w:tr>
-    </w:tbl>
-    <w:p>
-      <w:pPr>
-        <w:spacing w:before="60" w:after="60"/>
-      </w:pPr>
-    </w:p>
-    <w:p>
-      <w:pPr>
-        <w:spacing w:before="60" w:after="60"/>
-        <w:rPr>
-          <w:b/>
-          <w:sz w:val="28"/>
-          <w:szCs w:val="28"/>
-          <w:vertAlign w:val="superscript"/>
-        </w:rPr>
-      </w:pPr>
-      <w:r>
-        <w:rPr>
-          <w:b/>
-          <w:sz w:val="28"/>
-          <w:szCs w:val="28"/>
-        </w:rPr>
-        <w:t xml:space="preserve">Multiple </w:t>
-      </w:r>
-      <w:r>
-        <w:rPr>
-          <w:b/>
-          <w:i/>
-          <w:sz w:val="28"/>
-          <w:szCs w:val="28"/>
-        </w:rPr>
-        <w:t>R</w:t>
-      </w:r>
-      <w:r>
-        <w:rPr>
-          <w:b/>
-          <w:i/>
-          <w:sz w:val="28"/>
-          <w:szCs w:val="28"/>
-          <w:vertAlign w:val="superscript"/>
-        </w:rPr>
-        <w:t>2</w:t>
-      </w:r>
-    </w:p>
-    <w:tbl>
-      <w:tblPr>
-        <w:tblW w:w="0" w:type="auto"/>
-        <w:tblBorders>
-          <w:top w:val="single" w:sz="4" w:space="0" w:color="auto"/>
-          <w:left w:val="single" w:sz="4" w:space="0" w:color="auto"/>
-          <w:bottom w:val="single" w:sz="4" w:space="0" w:color="auto"/>
-          <w:right w:val="single" w:sz="4" w:space="0" w:color="auto"/>
-          <w:insideH w:val="single" w:sz="4" w:space="0" w:color="auto"/>
-          <w:insideV w:val="single" w:sz="4" w:space="0" w:color="auto"/>
-        </w:tblBorders>
-        <w:tblLook w:val="01E0" w:firstRow="1" w:lastRow="1" w:firstColumn="1" w:lastColumn="1" w:noHBand="0" w:noVBand="0"/>
-      </w:tblPr>
-      <w:tblGrid>
-        <w:gridCol w:w="2268"/>
-        <w:gridCol w:w="1200"/>
-        <w:gridCol w:w="1920"/>
-      </w:tblGrid>
-      <w:tr>
-        <w:tc>
-          <w:tcPr>
-            <w:tcW w:w="2268" w:type="dxa"/>
-            <w:tcBorders>
-              <w:left w:val="nil"/>
-              <w:bottom w:val="single" w:sz="4" w:space="0" w:color="auto"/>
-              <w:right w:val="nil"/>
-            </w:tcBorders>
-            <w:shd w:val="clear" w:color="auto" w:fill="auto"/>
-          </w:tcPr>
-          <w:p>
-            <w:pPr>
-              <w:spacing w:before="60" w:after="60"/>
-              <w:rPr>
-                <w:szCs w:val="24"/>
-              </w:rPr>
-            </w:pPr>
-            <w:r>
-              <w:rPr>
-                <w:szCs w:val="24"/>
-              </w:rPr>
-              <w:t>Size of effect</w:t>
-            </w:r>
-          </w:p>
-        </w:tc>
-        <w:tc>
-          <w:tcPr>
-            <w:tcW w:w="1200" w:type="dxa"/>
-            <w:tcBorders>
-              <w:left w:val="nil"/>
-              <w:bottom w:val="single" w:sz="4" w:space="0" w:color="auto"/>
-              <w:right w:val="nil"/>
-            </w:tcBorders>
-            <w:shd w:val="clear" w:color="auto" w:fill="auto"/>
-          </w:tcPr>
-          <w:p>
-            <w:pPr>
-              <w:spacing w:before="60" w:after="60"/>
-              <w:jc w:val="center"/>
-              <w:rPr>
-                <w:szCs w:val="24"/>
-                <w:vertAlign w:val="superscript"/>
-              </w:rPr>
-            </w:pPr>
-            <w:r>
-              <w:rPr>
-                <w:i/>
-                <w:szCs w:val="24"/>
-              </w:rPr>
-              <w:t>f</w:t>
-            </w:r>
-            <w:r>
-              <w:rPr>
-                <w:i/>
-                <w:szCs w:val="24"/>
-                <w:vertAlign w:val="superscript"/>
-              </w:rPr>
-              <w:t>2</w:t>
-            </w:r>
-          </w:p>
-        </w:tc>
-        <w:tc>
-          <w:tcPr>
-            <w:tcW w:w="1920" w:type="dxa"/>
-            <w:tcBorders>
-              <w:left w:val="nil"/>
-              <w:bottom w:val="single" w:sz="4" w:space="0" w:color="auto"/>
-              <w:right w:val="nil"/>
-            </w:tcBorders>
-            <w:shd w:val="clear" w:color="auto" w:fill="auto"/>
-          </w:tcPr>
-          <w:p>
-            <w:pPr>
-              <w:spacing w:before="60" w:after="60"/>
-              <w:jc w:val="center"/>
-              <w:rPr>
-                <w:szCs w:val="24"/>
-              </w:rPr>
-            </w:pPr>
-            <w:r>
-              <w:rPr>
-                <w:szCs w:val="24"/>
-              </w:rPr>
-              <w:t>% of variance</w:t>
-            </w:r>
-          </w:p>
-        </w:tc>
-      </w:tr>
-      <w:tr>
-        <w:tc>
-          <w:tcPr>
-            <w:tcW w:w="2268" w:type="dxa"/>
-            <w:tcBorders>
-              <w:left w:val="nil"/>
-              <w:bottom w:val="nil"/>
-              <w:right w:val="nil"/>
-            </w:tcBorders>
-            <w:shd w:val="clear" w:color="auto" w:fill="auto"/>
-          </w:tcPr>
-          <w:p>
-            <w:pPr>
-              <w:spacing w:before="60" w:after="60"/>
-              <w:rPr>
-                <w:szCs w:val="24"/>
-              </w:rPr>
-            </w:pPr>
-            <w:r>
-              <w:rPr>
-                <w:szCs w:val="24"/>
-              </w:rPr>
-              <w:t>small</w:t>
-            </w:r>
-          </w:p>
-        </w:tc>
-        <w:tc>
-          <w:tcPr>
-            <w:tcW w:w="1200" w:type="dxa"/>
-            <w:tcBorders>
-              <w:left w:val="nil"/>
-              <w:bottom w:val="nil"/>
-              <w:right w:val="nil"/>
-            </w:tcBorders>
-            <w:shd w:val="clear" w:color="auto" w:fill="auto"/>
-          </w:tcPr>
-          <w:p>
-            <w:pPr>
-              <w:tabs>
-                <w:tab w:val="decimal" w:pos="372"/>
-              </w:tabs>
-              <w:spacing w:before="60" w:after="60"/>
-              <w:rPr>
-                <w:szCs w:val="24"/>
-              </w:rPr>
-            </w:pPr>
-            <w:r>
-              <w:rPr>
-                <w:szCs w:val="24"/>
-              </w:rPr>
-              <w:t>.02</w:t>
-            </w:r>
-          </w:p>
-        </w:tc>
-        <w:tc>
-          <w:tcPr>
-            <w:tcW w:w="1920" w:type="dxa"/>
-            <w:tcBorders>
-              <w:left w:val="nil"/>
-              <w:bottom w:val="nil"/>
-              <w:right w:val="nil"/>
-            </w:tcBorders>
-            <w:shd w:val="clear" w:color="auto" w:fill="auto"/>
-          </w:tcPr>
-          <w:p>
-            <w:pPr>
-              <w:tabs>
-                <w:tab w:val="decimal" w:pos="612"/>
-              </w:tabs>
-              <w:spacing w:before="60" w:after="60"/>
-              <w:rPr>
-                <w:szCs w:val="24"/>
-              </w:rPr>
-            </w:pPr>
-            <w:r>
-              <w:rPr>
-                <w:szCs w:val="24"/>
-              </w:rPr>
-              <w:t>2</w:t>
-            </w:r>
-          </w:p>
-        </w:tc>
-      </w:tr>
-      <w:tr>
-        <w:tc>
-          <w:tcPr>
-            <w:tcW w:w="2268" w:type="dxa"/>
-            <w:tcBorders>
-              <w:top w:val="nil"/>
-              <w:left w:val="nil"/>
-              <w:bottom w:val="nil"/>
-              <w:right w:val="nil"/>
-            </w:tcBorders>
-            <w:shd w:val="clear" w:color="auto" w:fill="auto"/>
-          </w:tcPr>
-          <w:p>
-            <w:pPr>
-              <w:spacing w:before="60" w:after="60"/>
-              <w:rPr>
-                <w:szCs w:val="24"/>
-              </w:rPr>
-            </w:pPr>
-            <w:r>
-              <w:rPr>
-                <w:szCs w:val="24"/>
-              </w:rPr>
-              <w:t>medium</w:t>
-            </w:r>
-          </w:p>
-        </w:tc>
-        <w:tc>
-          <w:tcPr>
-            <w:tcW w:w="1200" w:type="dxa"/>
-            <w:tcBorders>
-              <w:top w:val="nil"/>
-              <w:left w:val="nil"/>
-              <w:bottom w:val="nil"/>
-              <w:right w:val="nil"/>
-            </w:tcBorders>
-            <w:shd w:val="clear" w:color="auto" w:fill="auto"/>
-          </w:tcPr>
-          <w:p>
-            <w:pPr>
-              <w:tabs>
-                <w:tab w:val="decimal" w:pos="372"/>
-              </w:tabs>
-              <w:spacing w:before="60" w:after="60"/>
-              <w:rPr>
-                <w:szCs w:val="24"/>
-              </w:rPr>
-            </w:pPr>
-            <w:r>
-              <w:rPr>
-                <w:szCs w:val="24"/>
-              </w:rPr>
-              <w:t>.25</w:t>
-            </w:r>
-          </w:p>
-        </w:tc>
-        <w:tc>
-          <w:tcPr>
-            <w:tcW w:w="1920" w:type="dxa"/>
-            <w:tcBorders>
-              <w:top w:val="nil"/>
-              <w:left w:val="nil"/>
-              <w:bottom w:val="nil"/>
-              <w:right w:val="nil"/>
-            </w:tcBorders>
-            <w:shd w:val="clear" w:color="auto" w:fill="auto"/>
-          </w:tcPr>
-          <w:p>
-            <w:pPr>
-              <w:tabs>
-                <w:tab w:val="decimal" w:pos="612"/>
-              </w:tabs>
-              <w:spacing w:before="60" w:after="60"/>
-              <w:rPr>
-                <w:szCs w:val="24"/>
-              </w:rPr>
-            </w:pPr>
-            <w:r>
-              <w:rPr>
-                <w:szCs w:val="24"/>
-              </w:rPr>
-              <w:t>13</w:t>
-            </w:r>
-          </w:p>
-        </w:tc>
-      </w:tr>
-      <w:tr>
-        <w:tc>
-          <w:tcPr>
-            <w:tcW w:w="2268" w:type="dxa"/>
-            <w:tcBorders>
-              <w:top w:val="nil"/>
-              <w:left w:val="nil"/>
-              <w:right w:val="nil"/>
-            </w:tcBorders>
-            <w:shd w:val="clear" w:color="auto" w:fill="auto"/>
-          </w:tcPr>
-          <w:p>
-            <w:pPr>
-              <w:spacing w:before="60" w:after="60"/>
-              <w:rPr>
-                <w:szCs w:val="24"/>
-              </w:rPr>
-            </w:pPr>
-            <w:r>
-              <w:rPr>
-                <w:szCs w:val="24"/>
-              </w:rPr>
-              <w:t>large</w:t>
-            </w:r>
-          </w:p>
-        </w:tc>
-        <w:tc>
-          <w:tcPr>
-            <w:tcW w:w="1200" w:type="dxa"/>
-            <w:tcBorders>
-              <w:top w:val="nil"/>
-              <w:left w:val="nil"/>
-              <w:right w:val="nil"/>
-            </w:tcBorders>
-            <w:shd w:val="clear" w:color="auto" w:fill="auto"/>
-          </w:tcPr>
-          <w:p>
-            <w:pPr>
-              <w:tabs>
-                <w:tab w:val="decimal" w:pos="372"/>
-              </w:tabs>
-              <w:spacing w:before="60" w:after="60"/>
-              <w:rPr>
-                <w:szCs w:val="24"/>
-              </w:rPr>
-            </w:pPr>
-            <w:r>
-              <w:rPr>
-                <w:szCs w:val="24"/>
-              </w:rPr>
-              <w:t>.4</w:t>
-            </w:r>
-          </w:p>
-        </w:tc>
-        <w:tc>
-          <w:tcPr>
-            <w:tcW w:w="1920" w:type="dxa"/>
-            <w:tcBorders>
-              <w:top w:val="nil"/>
-              <w:left w:val="nil"/>
-              <w:right w:val="nil"/>
-            </w:tcBorders>
-            <w:shd w:val="clear" w:color="auto" w:fill="auto"/>
-          </w:tcPr>
-          <w:p>
-            <w:pPr>
-              <w:tabs>
-                <w:tab w:val="decimal" w:pos="612"/>
-              </w:tabs>
-              <w:spacing w:before="60" w:after="60"/>
-              <w:rPr>
-                <w:szCs w:val="24"/>
-              </w:rPr>
-            </w:pPr>
-            <w:r>
-              <w:rPr>
-                <w:szCs w:val="24"/>
-              </w:rPr>
-              <w:t>26</w:t>
-            </w:r>
-          </w:p>
-        </w:tc>
-      </w:tr>
-    </w:tbl>
-    <w:p/>
-    <w:p/>
-    <w:p/>
-    <w:p>
       <w:r>
         <w:t>Systematic review</w:t>
       </w:r>
@@ -3701,7 +2087,9 @@
     </w:p>
     <w:p>
       <w:r>
-        <w:lastRenderedPageBreak/>
+        <w:rPr>
+          <w:noProof/>
+        </w:rPr>
         <w:drawing>
           <wp:inline distT="0" distB="0" distL="0" distR="0" wp14:anchorId="79D72FF2" wp14:editId="09487C22">
             <wp:extent cx="4991100" cy="4634229"/>
@@ -3789,6 +2177,7 @@
     <w:p/>
     <w:p>
       <w:r>
+        <w:lastRenderedPageBreak/>
         <w:t xml:space="preserve">A total of 19 articles were identified </w:t>
       </w:r>
       <w:proofErr w:type="spellStart"/>
@@ -4032,7 +2421,6 @@
         <w:ind w:left="720" w:hanging="720"/>
       </w:pPr>
       <w:r>
-        <w:lastRenderedPageBreak/>
         <w:t xml:space="preserve">Table [education]. The mean </w:t>
       </w:r>
       <w:r>
@@ -5994,19 +4382,7 @@
         <w:t xml:space="preserve">psychology]. </w:t>
       </w:r>
       <w:r>
-        <w:t>Results of effect size surveys of</w:t>
-      </w:r>
-      <w:r>
-        <w:t xml:space="preserve"> psychological interventions which reported results in</w:t>
-      </w:r>
-      <w:r>
-        <w:t xml:space="preserve"> </w:t>
-      </w:r>
-      <w:r>
-        <w:t>Cohen’s d</w:t>
-      </w:r>
-      <w:r>
-        <w:t>.</w:t>
+        <w:t>Results of effect size surveys of psychological interventions which reported results in Cohen’s d.</w:t>
       </w:r>
     </w:p>
     <w:tbl>
@@ -7006,14 +5382,7 @@
                 <w:sz w:val="20"/>
                 <w:vertAlign w:val="superscript"/>
               </w:rPr>
-              <w:t xml:space="preserve"> </w:t>
-            </w:r>
-            <w:r>
-              <w:rPr>
-                <w:sz w:val="20"/>
-                <w:vertAlign w:val="superscript"/>
-              </w:rPr>
-              <w:t>a</w:t>
+              <w:t xml:space="preserve"> a</w:t>
             </w:r>
           </w:p>
         </w:tc>
@@ -7053,13 +5422,7 @@
               <w:rPr>
                 <w:sz w:val="20"/>
               </w:rPr>
-              <w:t xml:space="preserve">Statistical tests reported in </w:t>
-            </w:r>
-            <w:r>
-              <w:rPr>
-                <w:sz w:val="20"/>
-              </w:rPr>
-              <w:t>cognitive neuroscience articles published in high impact journals, 2011 - 2014</w:t>
+              <w:t>Statistical tests reported in cognitive neuroscience articles published in high impact journals, 2011 - 2014</w:t>
             </w:r>
           </w:p>
         </w:tc>
@@ -7235,14 +5598,7 @@
                 <w:sz w:val="20"/>
                 <w:vertAlign w:val="superscript"/>
               </w:rPr>
-              <w:t xml:space="preserve"> </w:t>
-            </w:r>
-            <w:r>
-              <w:rPr>
-                <w:sz w:val="20"/>
-                <w:vertAlign w:val="superscript"/>
-              </w:rPr>
-              <w:t>a</w:t>
+              <w:t xml:space="preserve"> a</w:t>
             </w:r>
           </w:p>
         </w:tc>
@@ -7282,13 +5638,7 @@
               <w:rPr>
                 <w:sz w:val="20"/>
               </w:rPr>
-              <w:t xml:space="preserve">Statistical tests reported in </w:t>
-            </w:r>
-            <w:r>
-              <w:rPr>
-                <w:sz w:val="20"/>
-              </w:rPr>
-              <w:t>psychology articles published in high impact journals, 2011 - 2014</w:t>
+              <w:t>Statistical tests reported in psychology articles published in high impact journals, 2011 - 2014</w:t>
             </w:r>
           </w:p>
         </w:tc>
@@ -7464,14 +5814,7 @@
                 <w:sz w:val="20"/>
                 <w:vertAlign w:val="superscript"/>
               </w:rPr>
-              <w:t xml:space="preserve"> </w:t>
-            </w:r>
-            <w:r>
-              <w:rPr>
-                <w:sz w:val="20"/>
-                <w:vertAlign w:val="superscript"/>
-              </w:rPr>
-              <w:t>a</w:t>
+              <w:t xml:space="preserve"> a</w:t>
             </w:r>
           </w:p>
         </w:tc>
@@ -7511,13 +5854,7 @@
               <w:rPr>
                 <w:sz w:val="20"/>
               </w:rPr>
-              <w:t>Statistical tests reported in</w:t>
-            </w:r>
-            <w:r>
-              <w:rPr>
-                <w:sz w:val="20"/>
-              </w:rPr>
-              <w:t xml:space="preserve"> articles published in high impact journals, 2011 - 2014</w:t>
+              <w:t>Statistical tests reported in articles published in high impact journals, 2011 - 2014</w:t>
             </w:r>
           </w:p>
         </w:tc>
@@ -8082,8 +6419,23 @@
               <w:rPr>
                 <w:sz w:val="20"/>
               </w:rPr>
-              <w:t>Smith &amp; Glass (1977)</w:t>
-            </w:r>
+              <w:t>Smith &amp; Glass (</w:t>
+            </w:r>
+            <w:proofErr w:type="gramStart"/>
+            <w:r>
+              <w:rPr>
+                <w:sz w:val="20"/>
+              </w:rPr>
+              <w:t>1977)</w:t>
+            </w:r>
+            <w:r>
+              <w:rPr>
+                <w:sz w:val="20"/>
+                <w:vertAlign w:val="superscript"/>
+              </w:rPr>
+              <w:t>b</w:t>
+            </w:r>
+            <w:proofErr w:type="gramEnd"/>
           </w:p>
         </w:tc>
         <w:tc>
@@ -8540,10 +6892,7 @@
       </w:r>
       <w:proofErr w:type="spellEnd"/>
       <w:r>
-        <w:t xml:space="preserve">]. Results of </w:t>
-      </w:r>
-      <w:r>
-        <w:t xml:space="preserve">effect size surveys of </w:t>
+        <w:t xml:space="preserve">]. Results of effect size surveys of </w:t>
       </w:r>
       <w:r>
         <w:t>Pearson</w:t>
@@ -9594,8 +7943,6 @@
       <w:r>
         <w:t xml:space="preserve"> </w:t>
       </w:r>
-      <w:bookmarkStart w:id="0" w:name="_GoBack"/>
-      <w:bookmarkEnd w:id="0"/>
     </w:p>
     <w:p>
       <w:r>
@@ -9603,13 +7950,7 @@
         <w:t>Table [effect sizes not r or d]</w:t>
       </w:r>
       <w:r>
-        <w:t xml:space="preserve">. </w:t>
-      </w:r>
-      <w:r>
-        <w:t xml:space="preserve">Results of effect size surveys of </w:t>
-      </w:r>
-      <w:r>
-        <w:t>assorted effect size benchmarks</w:t>
+        <w:t>. Results of effect size surveys of assorted effect size benchmarks</w:t>
       </w:r>
       <w:r>
         <w:t>.</w:t>
@@ -10192,10 +8533,7 @@
               <w:t>Main result of a</w:t>
             </w:r>
             <w:r>
-              <w:t xml:space="preserve">rticles </w:t>
-            </w:r>
-            <w:r>
-              <w:t>reported in social psychology textbooks reporting f (df &gt; 1)</w:t>
+              <w:t>rticles reported in social psychology textbooks reporting f (df &gt; 1)</w:t>
             </w:r>
           </w:p>
         </w:tc>
@@ -10328,10 +8666,7 @@
               <w:t>Main result of a</w:t>
             </w:r>
             <w:r>
-              <w:t xml:space="preserve">rticles </w:t>
-            </w:r>
-            <w:r>
-              <w:t>reported in social psychology textbooks reporting r</w:t>
+              <w:t>rticles reported in social psychology textbooks reporting r</w:t>
             </w:r>
           </w:p>
         </w:tc>
@@ -10570,19 +8905,7 @@
         <w:t xml:space="preserve"> </w:t>
       </w:r>
       <w:r>
-        <w:t xml:space="preserve">correlational studies </w:t>
-      </w:r>
-      <w:r>
-        <w:t>results also reported in Table [</w:t>
-      </w:r>
-      <w:r>
-        <w:t>rs</w:t>
-      </w:r>
-      <w:r>
-        <w:t xml:space="preserve">] </w:t>
-      </w:r>
-      <w:r>
-        <w:t xml:space="preserve"> </w:t>
+        <w:t xml:space="preserve">correlational studies results also reported in Table [rs]  </w:t>
       </w:r>
     </w:p>
     <w:p/>
@@ -10852,6 +9175,7 @@
     <w:p>
       <w:pPr>
         <w:pStyle w:val="EndNoteBibliography"/>
+        <w:spacing w:after="0"/>
         <w:ind w:left="720" w:hanging="720"/>
       </w:pPr>
       <w:r>
@@ -10865,6 +9189,24 @@
       </w:r>
       <w:r>
         <w:t>, 752-760. doi:10.1037/0003-066X.32.9.752</w:t>
+      </w:r>
+    </w:p>
+    <w:p>
+      <w:pPr>
+        <w:pStyle w:val="EndNoteBibliography"/>
+        <w:ind w:left="720" w:hanging="720"/>
+      </w:pPr>
+      <w:r>
+        <w:t xml:space="preserve">Thompson, B. (2007). Effect sizes, confidence intervals, and confidence intervals for effect sizes. </w:t>
+      </w:r>
+      <w:r>
+        <w:rPr>
+          <w:i/>
+        </w:rPr>
+        <w:t>Psychology in the Schools, 44</w:t>
+      </w:r>
+      <w:r>
+        <w:t>, 423-432. doi:10.1002/pits.20234</w:t>
       </w:r>
     </w:p>
     <w:p>

</xml_diff>

<commit_message>
Fixing benchmarks, updating approaches to sample size planning paper
</commit_message>
<xml_diff>
--- a/Systematic Review of Effect Size Benchmark Papers.docx
+++ b/Systematic Review of Effect Size Benchmark Papers.docx
@@ -1922,6 +1922,1059 @@
         <w:t xml:space="preserve"> benchmarks squared. ….. THIS IS BECAUSE </w:t>
       </w:r>
     </w:p>
+    <w:p>
+      <w:pPr>
+        <w:spacing w:line="360" w:lineRule="auto"/>
+        <w:rPr>
+          <w:rStyle w:val="CommentReference"/>
+          <w:rFonts w:cstheme="minorHAnsi"/>
+          <w:sz w:val="24"/>
+          <w:szCs w:val="24"/>
+        </w:rPr>
+      </w:pPr>
+      <w:r>
+        <w:rPr>
+          <w:rStyle w:val="CommentReference"/>
+          <w:rFonts w:cstheme="minorHAnsi"/>
+          <w:sz w:val="24"/>
+          <w:szCs w:val="24"/>
+        </w:rPr>
+        <w:t xml:space="preserve">Table [effect sizes]. Effect size benchmarks following </w:t>
+      </w:r>
+      <w:r>
+        <w:rPr>
+          <w:rStyle w:val="fontstyle21"/>
+          <w:rFonts w:cstheme="minorHAnsi"/>
+          <w:sz w:val="24"/>
+          <w:szCs w:val="24"/>
+        </w:rPr>
+        <w:t>Cohen (1977, 1988, 1992)</w:t>
+      </w:r>
+    </w:p>
+    <w:tbl>
+      <w:tblPr>
+        <w:tblStyle w:val="TableGrid"/>
+        <w:tblW w:w="8931" w:type="dxa"/>
+        <w:tblBorders>
+          <w:left w:val="none" w:sz="0" w:space="0" w:color="auto"/>
+          <w:bottom w:val="none" w:sz="0" w:space="0" w:color="auto"/>
+          <w:right w:val="none" w:sz="0" w:space="0" w:color="auto"/>
+          <w:insideH w:val="none" w:sz="0" w:space="0" w:color="auto"/>
+          <w:insideV w:val="none" w:sz="0" w:space="0" w:color="auto"/>
+        </w:tblBorders>
+        <w:tblLook w:val="04A0" w:firstRow="1" w:lastRow="0" w:firstColumn="1" w:lastColumn="0" w:noHBand="0" w:noVBand="1"/>
+      </w:tblPr>
+      <w:tblGrid>
+        <w:gridCol w:w="5065"/>
+        <w:gridCol w:w="1381"/>
+        <w:gridCol w:w="1067"/>
+        <w:gridCol w:w="1418"/>
+      </w:tblGrid>
+      <w:tr>
+        <w:tc>
+          <w:tcPr>
+            <w:tcW w:w="5065" w:type="dxa"/>
+          </w:tcPr>
+          <w:p>
+            <w:pPr>
+              <w:spacing w:line="360" w:lineRule="auto"/>
+              <w:rPr>
+                <w:rStyle w:val="CommentReference"/>
+                <w:rFonts w:cstheme="minorHAnsi"/>
+                <w:sz w:val="24"/>
+                <w:szCs w:val="24"/>
+              </w:rPr>
+            </w:pPr>
+          </w:p>
+        </w:tc>
+        <w:tc>
+          <w:tcPr>
+            <w:tcW w:w="3866" w:type="dxa"/>
+            <w:gridSpan w:val="3"/>
+            <w:tcBorders>
+              <w:bottom w:val="single" w:sz="4" w:space="0" w:color="auto"/>
+            </w:tcBorders>
+          </w:tcPr>
+          <w:p>
+            <w:pPr>
+              <w:spacing w:line="360" w:lineRule="auto"/>
+              <w:jc w:val="center"/>
+              <w:rPr>
+                <w:rStyle w:val="CommentReference"/>
+                <w:rFonts w:cstheme="minorHAnsi"/>
+                <w:sz w:val="24"/>
+                <w:szCs w:val="24"/>
+              </w:rPr>
+            </w:pPr>
+            <w:r>
+              <w:rPr>
+                <w:rStyle w:val="CommentReference"/>
+                <w:rFonts w:cstheme="minorHAnsi"/>
+                <w:sz w:val="24"/>
+                <w:szCs w:val="24"/>
+              </w:rPr>
+              <w:t>Effect size benchmark</w:t>
+            </w:r>
+          </w:p>
+        </w:tc>
+      </w:tr>
+      <w:tr>
+        <w:tc>
+          <w:tcPr>
+            <w:tcW w:w="5065" w:type="dxa"/>
+            <w:tcBorders>
+              <w:bottom w:val="single" w:sz="4" w:space="0" w:color="auto"/>
+            </w:tcBorders>
+          </w:tcPr>
+          <w:p>
+            <w:pPr>
+              <w:spacing w:line="360" w:lineRule="auto"/>
+              <w:rPr>
+                <w:rStyle w:val="CommentReference"/>
+                <w:rFonts w:cstheme="minorHAnsi"/>
+                <w:sz w:val="24"/>
+                <w:szCs w:val="24"/>
+              </w:rPr>
+            </w:pPr>
+            <w:r>
+              <w:rPr>
+                <w:rStyle w:val="CommentReference"/>
+                <w:rFonts w:cstheme="minorHAnsi"/>
+                <w:sz w:val="24"/>
+                <w:szCs w:val="24"/>
+              </w:rPr>
+              <w:t>Type of Test (effect size measure)</w:t>
+            </w:r>
+          </w:p>
+        </w:tc>
+        <w:tc>
+          <w:tcPr>
+            <w:tcW w:w="1381" w:type="dxa"/>
+            <w:tcBorders>
+              <w:top w:val="single" w:sz="4" w:space="0" w:color="auto"/>
+              <w:bottom w:val="single" w:sz="4" w:space="0" w:color="auto"/>
+            </w:tcBorders>
+          </w:tcPr>
+          <w:p>
+            <w:pPr>
+              <w:spacing w:line="360" w:lineRule="auto"/>
+              <w:jc w:val="center"/>
+              <w:rPr>
+                <w:rStyle w:val="CommentReference"/>
+                <w:rFonts w:cstheme="minorHAnsi"/>
+                <w:sz w:val="24"/>
+                <w:szCs w:val="24"/>
+              </w:rPr>
+            </w:pPr>
+            <w:r>
+              <w:rPr>
+                <w:rStyle w:val="CommentReference"/>
+                <w:rFonts w:cstheme="minorHAnsi"/>
+                <w:sz w:val="24"/>
+                <w:szCs w:val="24"/>
+              </w:rPr>
+              <w:t>Small</w:t>
+            </w:r>
+          </w:p>
+        </w:tc>
+        <w:tc>
+          <w:tcPr>
+            <w:tcW w:w="1067" w:type="dxa"/>
+            <w:tcBorders>
+              <w:top w:val="single" w:sz="4" w:space="0" w:color="auto"/>
+              <w:bottom w:val="single" w:sz="4" w:space="0" w:color="auto"/>
+            </w:tcBorders>
+          </w:tcPr>
+          <w:p>
+            <w:pPr>
+              <w:spacing w:line="360" w:lineRule="auto"/>
+              <w:jc w:val="center"/>
+              <w:rPr>
+                <w:rStyle w:val="CommentReference"/>
+                <w:rFonts w:cstheme="minorHAnsi"/>
+                <w:sz w:val="24"/>
+                <w:szCs w:val="24"/>
+              </w:rPr>
+            </w:pPr>
+            <w:r>
+              <w:rPr>
+                <w:rStyle w:val="CommentReference"/>
+                <w:rFonts w:cstheme="minorHAnsi"/>
+                <w:sz w:val="24"/>
+                <w:szCs w:val="24"/>
+              </w:rPr>
+              <w:t>Medium</w:t>
+            </w:r>
+          </w:p>
+        </w:tc>
+        <w:tc>
+          <w:tcPr>
+            <w:tcW w:w="1418" w:type="dxa"/>
+            <w:tcBorders>
+              <w:top w:val="single" w:sz="4" w:space="0" w:color="auto"/>
+              <w:bottom w:val="single" w:sz="4" w:space="0" w:color="auto"/>
+            </w:tcBorders>
+          </w:tcPr>
+          <w:p>
+            <w:pPr>
+              <w:spacing w:line="360" w:lineRule="auto"/>
+              <w:jc w:val="center"/>
+              <w:rPr>
+                <w:rStyle w:val="CommentReference"/>
+                <w:rFonts w:cstheme="minorHAnsi"/>
+                <w:sz w:val="24"/>
+                <w:szCs w:val="24"/>
+              </w:rPr>
+            </w:pPr>
+            <w:r>
+              <w:rPr>
+                <w:rStyle w:val="CommentReference"/>
+                <w:rFonts w:cstheme="minorHAnsi"/>
+                <w:sz w:val="24"/>
+                <w:szCs w:val="24"/>
+              </w:rPr>
+              <w:t>Large</w:t>
+            </w:r>
+          </w:p>
+        </w:tc>
+      </w:tr>
+      <w:tr>
+        <w:tc>
+          <w:tcPr>
+            <w:tcW w:w="5065" w:type="dxa"/>
+            <w:tcBorders>
+              <w:top w:val="single" w:sz="4" w:space="0" w:color="auto"/>
+            </w:tcBorders>
+          </w:tcPr>
+          <w:p>
+            <w:pPr>
+              <w:spacing w:line="360" w:lineRule="auto"/>
+              <w:rPr>
+                <w:rStyle w:val="CommentReference"/>
+                <w:rFonts w:cstheme="minorHAnsi"/>
+                <w:sz w:val="24"/>
+                <w:szCs w:val="24"/>
+              </w:rPr>
+            </w:pPr>
+            <w:r>
+              <w:rPr>
+                <w:rStyle w:val="CommentReference"/>
+                <w:rFonts w:cstheme="minorHAnsi"/>
+                <w:i/>
+                <w:sz w:val="24"/>
+                <w:szCs w:val="24"/>
+              </w:rPr>
+              <w:t>t</w:t>
+            </w:r>
+            <w:r>
+              <w:rPr>
+                <w:rStyle w:val="CommentReference"/>
+                <w:rFonts w:cstheme="minorHAnsi"/>
+                <w:sz w:val="24"/>
+                <w:szCs w:val="24"/>
+              </w:rPr>
+              <w:t xml:space="preserve"> test on means (</w:t>
+            </w:r>
+            <w:r>
+              <w:rPr>
+                <w:rStyle w:val="CommentReference"/>
+                <w:rFonts w:cstheme="minorHAnsi"/>
+                <w:i/>
+                <w:sz w:val="24"/>
+                <w:szCs w:val="24"/>
+              </w:rPr>
+              <w:t>d</w:t>
+            </w:r>
+            <w:r>
+              <w:rPr>
+                <w:rStyle w:val="CommentReference"/>
+                <w:rFonts w:cstheme="minorHAnsi"/>
+                <w:sz w:val="24"/>
+                <w:szCs w:val="24"/>
+              </w:rPr>
+              <w:t>)</w:t>
+            </w:r>
+          </w:p>
+        </w:tc>
+        <w:tc>
+          <w:tcPr>
+            <w:tcW w:w="1381" w:type="dxa"/>
+            <w:tcBorders>
+              <w:top w:val="single" w:sz="4" w:space="0" w:color="auto"/>
+            </w:tcBorders>
+          </w:tcPr>
+          <w:p>
+            <w:pPr>
+              <w:spacing w:line="360" w:lineRule="auto"/>
+              <w:jc w:val="center"/>
+              <w:rPr>
+                <w:rStyle w:val="CommentReference"/>
+                <w:rFonts w:cstheme="minorHAnsi"/>
+                <w:sz w:val="24"/>
+                <w:szCs w:val="24"/>
+              </w:rPr>
+            </w:pPr>
+            <w:r>
+              <w:rPr>
+                <w:rStyle w:val="CommentReference"/>
+                <w:rFonts w:cstheme="minorHAnsi"/>
+                <w:sz w:val="24"/>
+                <w:szCs w:val="24"/>
+              </w:rPr>
+              <w:t>.2</w:t>
+            </w:r>
+          </w:p>
+        </w:tc>
+        <w:tc>
+          <w:tcPr>
+            <w:tcW w:w="1067" w:type="dxa"/>
+            <w:tcBorders>
+              <w:top w:val="single" w:sz="4" w:space="0" w:color="auto"/>
+            </w:tcBorders>
+          </w:tcPr>
+          <w:p>
+            <w:pPr>
+              <w:spacing w:line="360" w:lineRule="auto"/>
+              <w:jc w:val="center"/>
+              <w:rPr>
+                <w:rStyle w:val="CommentReference"/>
+                <w:rFonts w:cstheme="minorHAnsi"/>
+                <w:sz w:val="24"/>
+                <w:szCs w:val="24"/>
+              </w:rPr>
+            </w:pPr>
+            <w:r>
+              <w:rPr>
+                <w:rStyle w:val="CommentReference"/>
+                <w:rFonts w:cstheme="minorHAnsi"/>
+                <w:sz w:val="24"/>
+                <w:szCs w:val="24"/>
+              </w:rPr>
+              <w:t>.5</w:t>
+            </w:r>
+          </w:p>
+        </w:tc>
+        <w:tc>
+          <w:tcPr>
+            <w:tcW w:w="1418" w:type="dxa"/>
+            <w:tcBorders>
+              <w:top w:val="single" w:sz="4" w:space="0" w:color="auto"/>
+            </w:tcBorders>
+          </w:tcPr>
+          <w:p>
+            <w:pPr>
+              <w:spacing w:line="360" w:lineRule="auto"/>
+              <w:jc w:val="center"/>
+              <w:rPr>
+                <w:rStyle w:val="CommentReference"/>
+                <w:rFonts w:cstheme="minorHAnsi"/>
+                <w:sz w:val="24"/>
+                <w:szCs w:val="24"/>
+              </w:rPr>
+            </w:pPr>
+            <w:r>
+              <w:rPr>
+                <w:rStyle w:val="CommentReference"/>
+                <w:rFonts w:cstheme="minorHAnsi"/>
+                <w:sz w:val="24"/>
+                <w:szCs w:val="24"/>
+              </w:rPr>
+              <w:t>.8</w:t>
+            </w:r>
+          </w:p>
+        </w:tc>
+      </w:tr>
+      <w:tr>
+        <w:tc>
+          <w:tcPr>
+            <w:tcW w:w="5065" w:type="dxa"/>
+            <w:tcBorders>
+              <w:top w:val="nil"/>
+            </w:tcBorders>
+          </w:tcPr>
+          <w:p>
+            <w:pPr>
+              <w:spacing w:line="360" w:lineRule="auto"/>
+              <w:rPr>
+                <w:rStyle w:val="CommentReference"/>
+                <w:rFonts w:cstheme="minorHAnsi"/>
+                <w:sz w:val="24"/>
+                <w:szCs w:val="24"/>
+              </w:rPr>
+            </w:pPr>
+            <w:r>
+              <w:rPr>
+                <w:rStyle w:val="CommentReference"/>
+                <w:rFonts w:cstheme="minorHAnsi"/>
+                <w:i/>
+                <w:sz w:val="24"/>
+                <w:szCs w:val="24"/>
+              </w:rPr>
+              <w:t>t</w:t>
+            </w:r>
+            <w:r>
+              <w:rPr>
+                <w:rStyle w:val="CommentReference"/>
+                <w:rFonts w:cstheme="minorHAnsi"/>
+                <w:sz w:val="24"/>
+                <w:szCs w:val="24"/>
+              </w:rPr>
+              <w:t xml:space="preserve"> test on correlations (r)</w:t>
+            </w:r>
+          </w:p>
+        </w:tc>
+        <w:tc>
+          <w:tcPr>
+            <w:tcW w:w="1381" w:type="dxa"/>
+            <w:tcBorders>
+              <w:top w:val="nil"/>
+            </w:tcBorders>
+          </w:tcPr>
+          <w:p>
+            <w:pPr>
+              <w:spacing w:line="360" w:lineRule="auto"/>
+              <w:jc w:val="center"/>
+              <w:rPr>
+                <w:rStyle w:val="CommentReference"/>
+                <w:rFonts w:cstheme="minorHAnsi"/>
+                <w:sz w:val="24"/>
+                <w:szCs w:val="24"/>
+              </w:rPr>
+            </w:pPr>
+            <w:r>
+              <w:rPr>
+                <w:rStyle w:val="CommentReference"/>
+                <w:rFonts w:cstheme="minorHAnsi"/>
+                <w:sz w:val="24"/>
+                <w:szCs w:val="24"/>
+              </w:rPr>
+              <w:t>.1</w:t>
+            </w:r>
+          </w:p>
+        </w:tc>
+        <w:tc>
+          <w:tcPr>
+            <w:tcW w:w="1067" w:type="dxa"/>
+            <w:tcBorders>
+              <w:top w:val="nil"/>
+            </w:tcBorders>
+          </w:tcPr>
+          <w:p>
+            <w:pPr>
+              <w:spacing w:line="360" w:lineRule="auto"/>
+              <w:jc w:val="center"/>
+              <w:rPr>
+                <w:rStyle w:val="CommentReference"/>
+                <w:rFonts w:cstheme="minorHAnsi"/>
+                <w:sz w:val="24"/>
+                <w:szCs w:val="24"/>
+              </w:rPr>
+            </w:pPr>
+            <w:r>
+              <w:rPr>
+                <w:rStyle w:val="CommentReference"/>
+                <w:rFonts w:cstheme="minorHAnsi"/>
+                <w:sz w:val="24"/>
+                <w:szCs w:val="24"/>
+              </w:rPr>
+              <w:t>.3</w:t>
+            </w:r>
+          </w:p>
+        </w:tc>
+        <w:tc>
+          <w:tcPr>
+            <w:tcW w:w="1418" w:type="dxa"/>
+            <w:tcBorders>
+              <w:top w:val="nil"/>
+            </w:tcBorders>
+          </w:tcPr>
+          <w:p>
+            <w:pPr>
+              <w:spacing w:line="360" w:lineRule="auto"/>
+              <w:jc w:val="center"/>
+              <w:rPr>
+                <w:rStyle w:val="CommentReference"/>
+                <w:rFonts w:cstheme="minorHAnsi"/>
+                <w:sz w:val="24"/>
+                <w:szCs w:val="24"/>
+              </w:rPr>
+            </w:pPr>
+            <w:r>
+              <w:rPr>
+                <w:rStyle w:val="CommentReference"/>
+                <w:rFonts w:cstheme="minorHAnsi"/>
+                <w:sz w:val="24"/>
+                <w:szCs w:val="24"/>
+              </w:rPr>
+              <w:t>.5</w:t>
+            </w:r>
+          </w:p>
+        </w:tc>
+      </w:tr>
+      <w:tr>
+        <w:tc>
+          <w:tcPr>
+            <w:tcW w:w="5065" w:type="dxa"/>
+            <w:tcBorders>
+              <w:top w:val="nil"/>
+            </w:tcBorders>
+          </w:tcPr>
+          <w:p>
+            <w:pPr>
+              <w:spacing w:line="360" w:lineRule="auto"/>
+              <w:rPr>
+                <w:rStyle w:val="CommentReference"/>
+                <w:rFonts w:cstheme="minorHAnsi"/>
+                <w:sz w:val="24"/>
+                <w:szCs w:val="24"/>
+              </w:rPr>
+            </w:pPr>
+            <w:r>
+              <w:rPr>
+                <w:rStyle w:val="CommentReference"/>
+                <w:rFonts w:cstheme="minorHAnsi"/>
+                <w:sz w:val="24"/>
+                <w:szCs w:val="24"/>
+              </w:rPr>
+              <w:t>F test ANOVA (f)</w:t>
+            </w:r>
+          </w:p>
+        </w:tc>
+        <w:tc>
+          <w:tcPr>
+            <w:tcW w:w="1381" w:type="dxa"/>
+            <w:tcBorders>
+              <w:top w:val="nil"/>
+            </w:tcBorders>
+          </w:tcPr>
+          <w:p>
+            <w:pPr>
+              <w:spacing w:line="360" w:lineRule="auto"/>
+              <w:jc w:val="center"/>
+              <w:rPr>
+                <w:rStyle w:val="CommentReference"/>
+                <w:rFonts w:cstheme="minorHAnsi"/>
+                <w:sz w:val="24"/>
+                <w:szCs w:val="24"/>
+              </w:rPr>
+            </w:pPr>
+            <w:r>
+              <w:rPr>
+                <w:rStyle w:val="CommentReference"/>
+                <w:rFonts w:cstheme="minorHAnsi"/>
+                <w:sz w:val="24"/>
+                <w:szCs w:val="24"/>
+              </w:rPr>
+              <w:t>.1</w:t>
+            </w:r>
+          </w:p>
+        </w:tc>
+        <w:tc>
+          <w:tcPr>
+            <w:tcW w:w="1067" w:type="dxa"/>
+            <w:tcBorders>
+              <w:top w:val="nil"/>
+            </w:tcBorders>
+          </w:tcPr>
+          <w:p>
+            <w:pPr>
+              <w:spacing w:line="360" w:lineRule="auto"/>
+              <w:jc w:val="center"/>
+              <w:rPr>
+                <w:rStyle w:val="CommentReference"/>
+                <w:rFonts w:cstheme="minorHAnsi"/>
+                <w:sz w:val="24"/>
+                <w:szCs w:val="24"/>
+              </w:rPr>
+            </w:pPr>
+            <w:r>
+              <w:rPr>
+                <w:rStyle w:val="CommentReference"/>
+                <w:rFonts w:cstheme="minorHAnsi"/>
+                <w:sz w:val="24"/>
+                <w:szCs w:val="24"/>
+              </w:rPr>
+              <w:t>.25</w:t>
+            </w:r>
+          </w:p>
+        </w:tc>
+        <w:tc>
+          <w:tcPr>
+            <w:tcW w:w="1418" w:type="dxa"/>
+            <w:tcBorders>
+              <w:top w:val="nil"/>
+            </w:tcBorders>
+          </w:tcPr>
+          <w:p>
+            <w:pPr>
+              <w:spacing w:line="360" w:lineRule="auto"/>
+              <w:jc w:val="center"/>
+              <w:rPr>
+                <w:rStyle w:val="CommentReference"/>
+                <w:rFonts w:cstheme="minorHAnsi"/>
+                <w:sz w:val="24"/>
+                <w:szCs w:val="24"/>
+              </w:rPr>
+            </w:pPr>
+            <w:r>
+              <w:rPr>
+                <w:rStyle w:val="CommentReference"/>
+                <w:rFonts w:cstheme="minorHAnsi"/>
+                <w:sz w:val="24"/>
+                <w:szCs w:val="24"/>
+              </w:rPr>
+              <w:t>.4</w:t>
+            </w:r>
+          </w:p>
+        </w:tc>
+      </w:tr>
+      <w:tr>
+        <w:tc>
+          <w:tcPr>
+            <w:tcW w:w="5065" w:type="dxa"/>
+            <w:tcBorders>
+              <w:top w:val="nil"/>
+            </w:tcBorders>
+          </w:tcPr>
+          <w:p>
+            <w:pPr>
+              <w:spacing w:line="360" w:lineRule="auto"/>
+              <w:rPr>
+                <w:rStyle w:val="CommentReference"/>
+                <w:rFonts w:cstheme="minorHAnsi"/>
+                <w:sz w:val="24"/>
+                <w:szCs w:val="24"/>
+              </w:rPr>
+            </w:pPr>
+            <w:r>
+              <w:rPr>
+                <w:rStyle w:val="CommentReference"/>
+                <w:rFonts w:cstheme="minorHAnsi"/>
+                <w:sz w:val="24"/>
+                <w:szCs w:val="24"/>
+              </w:rPr>
+              <w:t>F test for multiple correlation or regression (f</w:t>
+            </w:r>
+            <w:r>
+              <w:rPr>
+                <w:rStyle w:val="CommentReference"/>
+                <w:rFonts w:cstheme="minorHAnsi"/>
+                <w:sz w:val="24"/>
+                <w:szCs w:val="24"/>
+                <w:vertAlign w:val="superscript"/>
+              </w:rPr>
+              <w:t>2</w:t>
+            </w:r>
+            <w:r>
+              <w:rPr>
+                <w:rStyle w:val="CommentReference"/>
+                <w:rFonts w:cstheme="minorHAnsi"/>
+                <w:sz w:val="24"/>
+                <w:szCs w:val="24"/>
+              </w:rPr>
+              <w:t>)</w:t>
+            </w:r>
+          </w:p>
+        </w:tc>
+        <w:tc>
+          <w:tcPr>
+            <w:tcW w:w="1381" w:type="dxa"/>
+            <w:tcBorders>
+              <w:top w:val="nil"/>
+            </w:tcBorders>
+          </w:tcPr>
+          <w:p>
+            <w:pPr>
+              <w:spacing w:line="360" w:lineRule="auto"/>
+              <w:jc w:val="center"/>
+              <w:rPr>
+                <w:rStyle w:val="CommentReference"/>
+                <w:rFonts w:cstheme="minorHAnsi"/>
+                <w:sz w:val="24"/>
+                <w:szCs w:val="24"/>
+              </w:rPr>
+            </w:pPr>
+            <w:r>
+              <w:rPr>
+                <w:rStyle w:val="CommentReference"/>
+                <w:rFonts w:cstheme="minorHAnsi"/>
+                <w:sz w:val="24"/>
+                <w:szCs w:val="24"/>
+              </w:rPr>
+              <w:t>.02</w:t>
+            </w:r>
+          </w:p>
+        </w:tc>
+        <w:tc>
+          <w:tcPr>
+            <w:tcW w:w="1067" w:type="dxa"/>
+            <w:tcBorders>
+              <w:top w:val="nil"/>
+            </w:tcBorders>
+          </w:tcPr>
+          <w:p>
+            <w:pPr>
+              <w:spacing w:line="360" w:lineRule="auto"/>
+              <w:jc w:val="center"/>
+              <w:rPr>
+                <w:rStyle w:val="CommentReference"/>
+                <w:rFonts w:cstheme="minorHAnsi"/>
+                <w:sz w:val="24"/>
+                <w:szCs w:val="24"/>
+              </w:rPr>
+            </w:pPr>
+            <w:r>
+              <w:rPr>
+                <w:rStyle w:val="CommentReference"/>
+                <w:rFonts w:cstheme="minorHAnsi"/>
+                <w:sz w:val="24"/>
+                <w:szCs w:val="24"/>
+              </w:rPr>
+              <w:t>.15</w:t>
+            </w:r>
+          </w:p>
+        </w:tc>
+        <w:tc>
+          <w:tcPr>
+            <w:tcW w:w="1418" w:type="dxa"/>
+            <w:tcBorders>
+              <w:top w:val="nil"/>
+            </w:tcBorders>
+          </w:tcPr>
+          <w:p>
+            <w:pPr>
+              <w:spacing w:line="360" w:lineRule="auto"/>
+              <w:jc w:val="center"/>
+              <w:rPr>
+                <w:rStyle w:val="CommentReference"/>
+                <w:rFonts w:cstheme="minorHAnsi"/>
+                <w:sz w:val="24"/>
+                <w:szCs w:val="24"/>
+              </w:rPr>
+            </w:pPr>
+            <w:r>
+              <w:rPr>
+                <w:rStyle w:val="CommentReference"/>
+                <w:rFonts w:cstheme="minorHAnsi"/>
+                <w:sz w:val="24"/>
+                <w:szCs w:val="24"/>
+              </w:rPr>
+              <w:t>.35</w:t>
+            </w:r>
+          </w:p>
+        </w:tc>
+      </w:tr>
+      <w:tr>
+        <w:tc>
+          <w:tcPr>
+            <w:tcW w:w="5065" w:type="dxa"/>
+            <w:tcBorders>
+              <w:top w:val="nil"/>
+              <w:bottom w:val="single" w:sz="4" w:space="0" w:color="auto"/>
+            </w:tcBorders>
+          </w:tcPr>
+          <w:p>
+            <w:pPr>
+              <w:spacing w:line="360" w:lineRule="auto"/>
+              <w:rPr>
+                <w:rStyle w:val="CommentReference"/>
+                <w:rFonts w:cstheme="minorHAnsi"/>
+                <w:sz w:val="24"/>
+                <w:szCs w:val="24"/>
+              </w:rPr>
+            </w:pPr>
+            <w:r>
+              <w:rPr>
+                <w:rStyle w:val="CommentReference"/>
+                <w:rFonts w:cstheme="minorHAnsi"/>
+                <w:sz w:val="24"/>
+                <w:szCs w:val="24"/>
+              </w:rPr>
+              <w:t>Chi-square test (w)</w:t>
+            </w:r>
+          </w:p>
+        </w:tc>
+        <w:tc>
+          <w:tcPr>
+            <w:tcW w:w="1381" w:type="dxa"/>
+            <w:tcBorders>
+              <w:top w:val="nil"/>
+              <w:bottom w:val="single" w:sz="4" w:space="0" w:color="auto"/>
+            </w:tcBorders>
+          </w:tcPr>
+          <w:p>
+            <w:pPr>
+              <w:spacing w:line="360" w:lineRule="auto"/>
+              <w:jc w:val="center"/>
+              <w:rPr>
+                <w:rStyle w:val="CommentReference"/>
+                <w:rFonts w:cstheme="minorHAnsi"/>
+                <w:sz w:val="24"/>
+                <w:szCs w:val="24"/>
+              </w:rPr>
+            </w:pPr>
+            <w:r>
+              <w:rPr>
+                <w:rStyle w:val="CommentReference"/>
+                <w:rFonts w:cstheme="minorHAnsi"/>
+                <w:sz w:val="24"/>
+                <w:szCs w:val="24"/>
+              </w:rPr>
+              <w:t>.1</w:t>
+            </w:r>
+          </w:p>
+        </w:tc>
+        <w:tc>
+          <w:tcPr>
+            <w:tcW w:w="1067" w:type="dxa"/>
+            <w:tcBorders>
+              <w:top w:val="nil"/>
+              <w:bottom w:val="single" w:sz="4" w:space="0" w:color="auto"/>
+            </w:tcBorders>
+          </w:tcPr>
+          <w:p>
+            <w:pPr>
+              <w:spacing w:line="360" w:lineRule="auto"/>
+              <w:jc w:val="center"/>
+              <w:rPr>
+                <w:rStyle w:val="CommentReference"/>
+                <w:rFonts w:cstheme="minorHAnsi"/>
+                <w:sz w:val="24"/>
+                <w:szCs w:val="24"/>
+              </w:rPr>
+            </w:pPr>
+            <w:r>
+              <w:rPr>
+                <w:rStyle w:val="CommentReference"/>
+                <w:rFonts w:cstheme="minorHAnsi"/>
+                <w:sz w:val="24"/>
+                <w:szCs w:val="24"/>
+              </w:rPr>
+              <w:t>.3</w:t>
+            </w:r>
+          </w:p>
+        </w:tc>
+        <w:tc>
+          <w:tcPr>
+            <w:tcW w:w="1418" w:type="dxa"/>
+            <w:tcBorders>
+              <w:top w:val="nil"/>
+              <w:bottom w:val="single" w:sz="4" w:space="0" w:color="auto"/>
+            </w:tcBorders>
+          </w:tcPr>
+          <w:p>
+            <w:pPr>
+              <w:spacing w:line="360" w:lineRule="auto"/>
+              <w:jc w:val="center"/>
+              <w:rPr>
+                <w:rStyle w:val="CommentReference"/>
+                <w:rFonts w:cstheme="minorHAnsi"/>
+                <w:sz w:val="24"/>
+                <w:szCs w:val="24"/>
+              </w:rPr>
+            </w:pPr>
+            <w:r>
+              <w:rPr>
+                <w:rStyle w:val="CommentReference"/>
+                <w:rFonts w:cstheme="minorHAnsi"/>
+                <w:sz w:val="24"/>
+                <w:szCs w:val="24"/>
+              </w:rPr>
+              <w:t>.5</w:t>
+            </w:r>
+          </w:p>
+        </w:tc>
+      </w:tr>
+    </w:tbl>
+    <w:p>
+      <w:pPr>
+        <w:spacing w:line="360" w:lineRule="auto"/>
+        <w:rPr>
+          <w:rStyle w:val="CommentReference"/>
+          <w:rFonts w:cstheme="minorHAnsi"/>
+          <w:sz w:val="24"/>
+          <w:szCs w:val="24"/>
+        </w:rPr>
+      </w:pPr>
+      <w:r>
+        <w:rPr>
+          <w:rStyle w:val="CommentReference"/>
+          <w:rFonts w:cstheme="minorHAnsi"/>
+          <w:sz w:val="24"/>
+          <w:szCs w:val="24"/>
+        </w:rPr>
+        <w:t>Note. Cohen (1962) used slightly differen</w:t>
+      </w:r>
+      <w:r>
+        <w:rPr>
+          <w:rStyle w:val="CommentReference"/>
+          <w:rFonts w:cstheme="minorHAnsi"/>
+          <w:sz w:val="24"/>
+          <w:szCs w:val="24"/>
+        </w:rPr>
+        <w:t>t</w:t>
+      </w:r>
+      <w:r>
+        <w:rPr>
+          <w:rStyle w:val="CommentReference"/>
+          <w:rFonts w:cstheme="minorHAnsi"/>
+          <w:sz w:val="24"/>
+          <w:szCs w:val="24"/>
+        </w:rPr>
+        <w:t xml:space="preserve"> estimates for small and large benchmarks (e.g., </w:t>
+      </w:r>
+      <w:proofErr w:type="spellStart"/>
+      <w:r>
+        <w:rPr>
+          <w:rStyle w:val="CommentReference"/>
+          <w:rFonts w:cstheme="minorHAnsi"/>
+          <w:sz w:val="24"/>
+          <w:szCs w:val="24"/>
+        </w:rPr>
+        <w:t>for</w:t>
+      </w:r>
+      <w:r>
+        <w:rPr>
+          <w:rStyle w:val="CommentReference"/>
+          <w:rFonts w:cstheme="minorHAnsi"/>
+          <w:sz w:val="24"/>
+          <w:szCs w:val="24"/>
+        </w:rPr>
+        <w:t xml:space="preserve"> </w:t>
+      </w:r>
+      <w:r>
+        <w:rPr>
+          <w:rStyle w:val="CommentReference"/>
+          <w:rFonts w:cstheme="minorHAnsi"/>
+          <w:i/>
+          <w:sz w:val="24"/>
+          <w:szCs w:val="24"/>
+        </w:rPr>
+        <w:t>t</w:t>
+      </w:r>
+      <w:proofErr w:type="spellEnd"/>
+      <w:r>
+        <w:rPr>
+          <w:rStyle w:val="CommentReference"/>
+          <w:rFonts w:cstheme="minorHAnsi"/>
+          <w:sz w:val="24"/>
+          <w:szCs w:val="24"/>
+        </w:rPr>
+        <w:t xml:space="preserve"> tests </w:t>
+      </w:r>
+      <w:r>
+        <w:rPr>
+          <w:rStyle w:val="CommentReference"/>
+          <w:rFonts w:cstheme="minorHAnsi"/>
+          <w:sz w:val="24"/>
+          <w:szCs w:val="24"/>
+        </w:rPr>
+        <w:t>for mean differences</w:t>
+      </w:r>
+      <w:r>
+        <w:rPr>
+          <w:rStyle w:val="CommentReference"/>
+          <w:rFonts w:cstheme="minorHAnsi"/>
+          <w:sz w:val="24"/>
+          <w:szCs w:val="24"/>
+        </w:rPr>
+        <w:t xml:space="preserve"> small was a</w:t>
+      </w:r>
+      <w:r>
+        <w:rPr>
+          <w:rStyle w:val="CommentReference"/>
+          <w:rFonts w:cstheme="minorHAnsi"/>
+          <w:sz w:val="24"/>
+          <w:szCs w:val="24"/>
+        </w:rPr>
+        <w:t xml:space="preserve"> </w:t>
+      </w:r>
+      <w:r>
+        <w:rPr>
+          <w:rStyle w:val="CommentReference"/>
+          <w:rFonts w:cstheme="minorHAnsi"/>
+          <w:i/>
+          <w:sz w:val="24"/>
+          <w:szCs w:val="24"/>
+        </w:rPr>
+        <w:t>d</w:t>
+      </w:r>
+      <w:r>
+        <w:rPr>
+          <w:rStyle w:val="CommentReference"/>
+          <w:rFonts w:cstheme="minorHAnsi"/>
+          <w:sz w:val="24"/>
+          <w:szCs w:val="24"/>
+        </w:rPr>
+        <w:t xml:space="preserve"> </w:t>
+      </w:r>
+      <w:r>
+        <w:rPr>
+          <w:rStyle w:val="CommentReference"/>
+          <w:rFonts w:cstheme="minorHAnsi"/>
+          <w:sz w:val="24"/>
+          <w:szCs w:val="24"/>
+        </w:rPr>
+        <w:t>of</w:t>
+      </w:r>
+      <w:r>
+        <w:rPr>
+          <w:rStyle w:val="CommentReference"/>
+          <w:rFonts w:cstheme="minorHAnsi"/>
+          <w:sz w:val="24"/>
+          <w:szCs w:val="24"/>
+        </w:rPr>
+        <w:t xml:space="preserve"> .25 and </w:t>
+      </w:r>
+      <w:r>
+        <w:rPr>
+          <w:rStyle w:val="CommentReference"/>
+          <w:rFonts w:cstheme="minorHAnsi"/>
+          <w:sz w:val="24"/>
+          <w:szCs w:val="24"/>
+        </w:rPr>
+        <w:t xml:space="preserve">large a </w:t>
+      </w:r>
+      <w:r>
+        <w:rPr>
+          <w:rStyle w:val="CommentReference"/>
+          <w:rFonts w:cstheme="minorHAnsi"/>
+          <w:i/>
+          <w:sz w:val="24"/>
+          <w:szCs w:val="24"/>
+        </w:rPr>
+        <w:t>d</w:t>
+      </w:r>
+      <w:r>
+        <w:rPr>
+          <w:rStyle w:val="CommentReference"/>
+          <w:rFonts w:cstheme="minorHAnsi"/>
+          <w:sz w:val="24"/>
+          <w:szCs w:val="24"/>
+        </w:rPr>
+        <w:t xml:space="preserve"> </w:t>
+      </w:r>
+      <w:r>
+        <w:rPr>
+          <w:rStyle w:val="CommentReference"/>
+          <w:rFonts w:cstheme="minorHAnsi"/>
+          <w:sz w:val="24"/>
+          <w:szCs w:val="24"/>
+        </w:rPr>
+        <w:t>of</w:t>
+      </w:r>
+      <w:r>
+        <w:rPr>
+          <w:rStyle w:val="CommentReference"/>
+          <w:rFonts w:cstheme="minorHAnsi"/>
+          <w:sz w:val="24"/>
+          <w:szCs w:val="24"/>
+        </w:rPr>
+        <w:t xml:space="preserve"> 1) although the medium benchmarks has remained the same.</w:t>
+      </w:r>
+      <w:bookmarkStart w:id="0" w:name="_GoBack"/>
+      <w:bookmarkEnd w:id="0"/>
+    </w:p>
     <w:p/>
     <w:p>
       <w:r>
@@ -1942,12 +2995,7 @@
         <w:t>searches</w:t>
       </w:r>
       <w:r>
-        <w:t xml:space="preserve"> </w:t>
-      </w:r>
-      <w:bookmarkStart w:id="0" w:name="_GoBack"/>
-      <w:bookmarkEnd w:id="0"/>
-      <w:r>
-        <w:t xml:space="preserve">were performed on </w:t>
+        <w:t xml:space="preserve"> were performed on </w:t>
       </w:r>
       <w:r>
         <w:t>the 11</w:t>
@@ -1959,7 +3007,15 @@
         <w:t>th</w:t>
       </w:r>
       <w:r>
-        <w:t xml:space="preserve"> August, 2018</w:t>
+        <w:t xml:space="preserve"> </w:t>
+      </w:r>
+      <w:proofErr w:type="gramStart"/>
+      <w:r>
+        <w:t>August,</w:t>
+      </w:r>
+      <w:proofErr w:type="gramEnd"/>
+      <w:r>
+        <w:t xml:space="preserve"> 2018</w:t>
       </w:r>
       <w:r>
         <w:t xml:space="preserve">. The </w:t>
@@ -2129,6 +3185,7 @@
         <w:rPr>
           <w:noProof/>
         </w:rPr>
+        <w:lastRenderedPageBreak/>
         <w:drawing>
           <wp:inline distT="0" distB="0" distL="0" distR="0" wp14:anchorId="79D72FF2" wp14:editId="09487C22">
             <wp:extent cx="4991100" cy="4634229"/>
@@ -2210,8 +3267,15 @@
     <w:p/>
     <w:p>
       <w:r>
-        <w:lastRenderedPageBreak/>
         <w:t>Results Discussion</w:t>
+      </w:r>
+    </w:p>
+    <w:p>
+      <w:r>
+        <w:t xml:space="preserve">These studies provide an overview of the degree of heterogeneity that can be seen in different areas of published psychological research. </w:t>
+      </w:r>
+      <w:r>
+        <w:t xml:space="preserve">With means in various areas of psychology as different as </w:t>
       </w:r>
     </w:p>
     <w:p>
@@ -2272,7 +3336,7 @@
         <w:t xml:space="preserve"> which compared a treatment group to a control group</w:t>
       </w:r>
       <w:r>
-        <w:t xml:space="preserve">. Although the explicit aim of this study was not to, </w:t>
+        <w:t>. Although the explicit aim of this study was not to</w:t>
       </w:r>
     </w:p>
     <w:p>
@@ -2290,11 +3354,6 @@
       </w:r>
       <w:r>
         <w:t xml:space="preserve">estimate. </w:t>
-      </w:r>
-    </w:p>
-    <w:p>
-      <w:r>
-        <w:t xml:space="preserve">These studies provide an overview of the degree of heterogeneity that can be seen in different areas of published psychological research. </w:t>
       </w:r>
     </w:p>
     <w:p>
@@ -2509,6 +3568,7 @@
                 <w:rFonts w:ascii="Calibri" w:hAnsi="Calibri" w:cs="Calibri"/>
                 <w:color w:val="000000"/>
               </w:rPr>
+              <w:lastRenderedPageBreak/>
               <w:t>Authors (year)</w:t>
             </w:r>
           </w:p>
@@ -9939,6 +10999,33 @@
       <w:shd w:val="clear" w:color="auto" w:fill="E1DFDD"/>
     </w:rPr>
   </w:style>
+  <w:style w:type="character" w:styleId="CommentReference">
+    <w:name w:val="annotation reference"/>
+    <w:basedOn w:val="DefaultParagraphFont"/>
+    <w:uiPriority w:val="99"/>
+    <w:semiHidden/>
+    <w:unhideWhenUsed/>
+    <w:rsid w:val="00AA3814"/>
+    <w:rPr>
+      <w:sz w:val="16"/>
+      <w:szCs w:val="16"/>
+    </w:rPr>
+  </w:style>
+  <w:style w:type="character" w:customStyle="1" w:styleId="fontstyle21">
+    <w:name w:val="fontstyle21"/>
+    <w:basedOn w:val="DefaultParagraphFont"/>
+    <w:rsid w:val="00AA3814"/>
+    <w:rPr>
+      <w:rFonts w:ascii="AdvOT863180fb" w:hAnsi="AdvOT863180fb" w:hint="default"/>
+      <w:b w:val="0"/>
+      <w:bCs w:val="0"/>
+      <w:i w:val="0"/>
+      <w:iCs w:val="0"/>
+      <w:color w:val="000000"/>
+      <w:sz w:val="14"/>
+      <w:szCs w:val="14"/>
+    </w:rPr>
+  </w:style>
 </w:styles>
 </file>
 

</xml_diff>